<commit_message>
Add factoy method implemention
</commit_message>
<xml_diff>
--- a/src/main/resources/templates/Test-Template4.docx
+++ b/src/main/resources/templates/Test-Template4.docx
@@ -2,26 +2,728 @@
 <file path=word/document.xml><?xml version="1.0" encoding="utf-8"?>
 <w:document xmlns:wpc="http://schemas.microsoft.com/office/word/2010/wordprocessingCanvas" xmlns:cx="http://schemas.microsoft.com/office/drawing/2014/chartex" xmlns:cx1="http://schemas.microsoft.com/office/drawing/2015/9/8/chartex" xmlns:cx2="http://schemas.microsoft.com/office/drawing/2015/10/21/chartex" xmlns:cx3="http://schemas.microsoft.com/office/drawing/2016/5/9/chartex" xmlns:cx4="http://schemas.microsoft.com/office/drawing/2016/5/10/chartex" xmlns:cx5="http://schemas.microsoft.com/office/drawing/2016/5/11/chartex" xmlns:cx6="http://schemas.microsoft.com/office/drawing/2016/5/12/chartex" xmlns:cx7="http://schemas.microsoft.com/office/drawing/2016/5/13/chartex" xmlns:cx8="http://schemas.microsoft.com/office/drawing/2016/5/14/chartex" xmlns:mc="http://schemas.openxmlformats.org/markup-compatibility/2006" xmlns:aink="http://schemas.microsoft.com/office/drawing/2016/ink" xmlns:am3d="http://schemas.microsoft.com/office/drawing/2017/model3d" xmlns:o="urn:schemas-microsoft-com:office:office" xmlns:oel="http://schemas.microsoft.com/office/2019/extlst" xmlns:r="http://schemas.openxmlformats.org/officeDocument/2006/relationships" xmlns:m="http://schemas.openxmlformats.org/officeDocument/2006/math" xmlns:v="urn:schemas-microsoft-com:vml" xmlns:wp14="http://schemas.microsoft.com/office/word/2010/wordprocessingDrawing" xmlns:wp="http://schemas.openxmlformats.org/drawingml/2006/wordprocessingDrawing" xmlns:w10="urn:schemas-microsoft-com:office:word" xmlns:w="http://schemas.openxmlformats.org/wordprocessingml/2006/main" xmlns:w14="http://schemas.microsoft.com/office/word/2010/wordml" xmlns:w15="http://schemas.microsoft.com/office/word/2012/wordml" xmlns:w16cex="http://schemas.microsoft.com/office/word/2018/wordml/cex" xmlns:w16cid="http://schemas.microsoft.com/office/word/2016/wordml/cid" xmlns:w16="http://schemas.microsoft.com/office/word/2018/wordml" xmlns:w16sdtdh="http://schemas.microsoft.com/office/word/2020/wordml/sdtdatahash" xmlns:w16se="http://schemas.microsoft.com/office/word/2015/wordml/symex" xmlns:wpg="http://schemas.microsoft.com/office/word/2010/wordprocessingGroup" xmlns:wpi="http://schemas.microsoft.com/office/word/2010/wordprocessingInk" xmlns:wne="http://schemas.microsoft.com/office/word/2006/wordml" xmlns:wps="http://schemas.microsoft.com/office/word/2010/wordprocessingShape" mc:Ignorable="w14 w15 w16se w16cid w16 w16cex w16sdtdh wp14">
   <w:body>
-    <w:p>
-      <w:pPr>
-        <w:rPr>
-          <w:lang w:val="en-US"/>
-        </w:rPr>
+    <w:sdt>
+      <w:sdtPr>
+        <w:alias w:val="testTableWithHeader"/>
+        <w:tag w:val="testTableWithHeader"/>
+        <w:id w:val="-1275391678"/>
+        <w:placeholder>
+          <w:docPart w:val="580EDB695E154499811EB65FB1255BA6"/>
+        </w:placeholder>
+      </w:sdtPr>
+      <w:sdtContent>
+        <w:tbl>
+          <w:tblPr>
+            <w:tblStyle w:val="TableGrid"/>
+            <w:tblW w:w="0" w:type="auto"/>
+            <w:tblLook w:val="04A0" w:firstRow="1" w:lastRow="0" w:firstColumn="1" w:lastColumn="0" w:noHBand="0" w:noVBand="1"/>
+          </w:tblPr>
+          <w:tblGrid>
+            <w:gridCol w:w="4508"/>
+            <w:gridCol w:w="4508"/>
+          </w:tblGrid>
+          <w:tr>
+            <w:tc>
+              <w:tcPr>
+                <w:tcW w:w="4508" w:type="dxa"/>
+              </w:tcPr>
+              <w:p>
+                <w:pPr>
+                  <w:pStyle w:val="Header"/>
+                </w:pPr>
+                <w:r>
+                  <w:t>Header</w:t>
+                </w:r>
+              </w:p>
+            </w:tc>
+            <w:tc>
+              <w:tcPr>
+                <w:tcW w:w="4508" w:type="dxa"/>
+              </w:tcPr>
+              <w:p>
+                <w:pPr>
+                  <w:pStyle w:val="Header"/>
+                </w:pPr>
+                <w:r>
+                  <w:t>Header2</w:t>
+                </w:r>
+              </w:p>
+            </w:tc>
+          </w:tr>
+          <w:tr>
+            <w:tc>
+              <w:tcPr>
+                <w:tcW w:w="4508" w:type="dxa"/>
+              </w:tcPr>
+              <w:sdt>
+                <w:sdtPr>
+                  <w:alias w:val="row1column1"/>
+                  <w:tag w:val="row1column1"/>
+                  <w:id w:val="1558433617"/>
+                  <w:placeholder>
+                    <w:docPart w:val="580EDB695E154499811EB65FB1255BA6"/>
+                  </w:placeholder>
+                </w:sdtPr>
+                <w:sdtContent>
+                  <w:p>
+                    <w:pPr>
+                      <w:pStyle w:val="Header"/>
+                    </w:pPr>
+                    <w:r>
+                      <w:t>Value 1</w:t>
+                    </w:r>
+                  </w:p>
+                </w:sdtContent>
+              </w:sdt>
+            </w:tc>
+            <w:tc>
+              <w:tcPr>
+                <w:tcW w:w="4508" w:type="dxa"/>
+              </w:tcPr>
+              <w:sdt>
+                <w:sdtPr>
+                  <w:alias w:val="row1column2"/>
+                  <w:tag w:val="row1column2"/>
+                  <w:id w:val="-1190523681"/>
+                  <w:placeholder>
+                    <w:docPart w:val="580EDB695E154499811EB65FB1255BA6"/>
+                  </w:placeholder>
+                </w:sdtPr>
+                <w:sdtContent>
+                  <w:p>
+                    <w:pPr>
+                      <w:pStyle w:val="Header"/>
+                    </w:pPr>
+                    <w:r>
+                      <w:t>Value 2</w:t>
+                    </w:r>
+                  </w:p>
+                </w:sdtContent>
+              </w:sdt>
+            </w:tc>
+          </w:tr>
+        </w:tbl>
+      </w:sdtContent>
+    </w:sdt>
+    <w:p>
+      <w:pPr>
+        <w:pStyle w:val="Header"/>
+      </w:pPr>
+    </w:p>
+    <w:sdt>
+      <w:sdtPr>
+        <w:alias w:val="testTableWithoutHeader"/>
+        <w:tag w:val="testTableWithoutHeader"/>
+        <w:id w:val="1245843351"/>
+        <w:placeholder>
+          <w:docPart w:val="5516CA5EEFB74A958C92958F20988BB2"/>
+        </w:placeholder>
+      </w:sdtPr>
+      <w:sdtContent>
+        <w:tbl>
+          <w:tblPr>
+            <w:tblStyle w:val="TableGrid"/>
+            <w:tblW w:w="0" w:type="auto"/>
+            <w:tblLook w:val="04A0" w:firstRow="1" w:lastRow="0" w:firstColumn="1" w:lastColumn="0" w:noHBand="0" w:noVBand="1"/>
+          </w:tblPr>
+          <w:tblGrid>
+            <w:gridCol w:w="4508"/>
+            <w:gridCol w:w="4508"/>
+          </w:tblGrid>
+          <w:tr>
+            <w:tc>
+              <w:tcPr>
+                <w:tcW w:w="4508" w:type="dxa"/>
+              </w:tcPr>
+              <w:sdt>
+                <w:sdtPr>
+                  <w:alias w:val="row1column1"/>
+                  <w:tag w:val="row1column1"/>
+                  <w:id w:val="1600296293"/>
+                  <w:placeholder>
+                    <w:docPart w:val="5516CA5EEFB74A958C92958F20988BB2"/>
+                  </w:placeholder>
+                </w:sdtPr>
+                <w:sdtContent>
+                  <w:p>
+                    <w:pPr>
+                      <w:pStyle w:val="Header"/>
+                    </w:pPr>
+                    <w:r>
+                      <w:t>Value 1</w:t>
+                    </w:r>
+                  </w:p>
+                </w:sdtContent>
+              </w:sdt>
+            </w:tc>
+            <w:tc>
+              <w:tcPr>
+                <w:tcW w:w="4508" w:type="dxa"/>
+              </w:tcPr>
+              <w:sdt>
+                <w:sdtPr>
+                  <w:alias w:val="row1column2"/>
+                  <w:tag w:val="row1column2"/>
+                  <w:id w:val="-1845705633"/>
+                  <w:placeholder>
+                    <w:docPart w:val="5516CA5EEFB74A958C92958F20988BB2"/>
+                  </w:placeholder>
+                </w:sdtPr>
+                <w:sdtContent>
+                  <w:p>
+                    <w:pPr>
+                      <w:pStyle w:val="Header"/>
+                    </w:pPr>
+                    <w:r>
+                      <w:t>Val</w:t>
+                    </w:r>
+                  </w:p>
+                </w:sdtContent>
+              </w:sdt>
+            </w:tc>
+          </w:tr>
+        </w:tbl>
+      </w:sdtContent>
+    </w:sdt>
+    <w:p>
+      <w:pPr>
+        <w:pStyle w:val="Header"/>
       </w:pPr>
       <w:r>
         <w:rPr>
-          <w:lang w:val="en-US"/>
-        </w:rPr>
-        <w:t>Test Template</w:t>
+          <w:b/>
+          <w:bCs/>
+          <w:kern w:val="0"/>
+          <w14:ligatures w14:val="none"/>
+        </w:rPr>
+        <w:t xml:space="preserve">TEST Template </w:t>
       </w:r>
       <w:r>
         <w:rPr>
-          <w:lang w:val="en-US"/>
-        </w:rPr>
-        <w:t xml:space="preserve"> 4</w:t>
+          <w:b/>
+          <w:bCs/>
+          <w:kern w:val="0"/>
+          <w14:ligatures w14:val="none"/>
+        </w:rPr>
+        <w:t>4</w:t>
       </w:r>
     </w:p>
+    <w:p>
+      <w:pPr>
+        <w:rPr>
+          <w:lang w:val="en-US"/>
+        </w:rPr>
+      </w:pPr>
+      <w:sdt>
+        <w:sdtPr>
+          <w:rPr>
+            <w:lang w:val="en-US"/>
+          </w:rPr>
+          <w:alias w:val="testText2"/>
+          <w:tag w:val="testText2"/>
+          <w:id w:val="-1935192875"/>
+          <w:placeholder>
+            <w:docPart w:val="343180AEA56843B9A8D715A77AAC9AD7"/>
+          </w:placeholder>
+        </w:sdtPr>
+        <w:sdtContent>
+          <w:r>
+            <w:rPr>
+              <w:lang w:val="en-US"/>
+            </w:rPr>
+            <w:t>es</w:t>
+          </w:r>
+        </w:sdtContent>
+      </w:sdt>
+    </w:p>
+    <w:sdt>
+      <w:sdtPr>
+        <w:rPr>
+          <w:lang w:val="en-US"/>
+        </w:rPr>
+        <w:alias w:val="testText"/>
+        <w:tag w:val="testText"/>
+        <w:id w:val="-1995183676"/>
+        <w:placeholder>
+          <w:docPart w:val="DefaultPlaceholder_-1854013440"/>
+        </w:placeholder>
+      </w:sdtPr>
+      <w:sdtContent>
+        <w:p>
+          <w:pPr>
+            <w:rPr>
+              <w:lang w:val="en-US"/>
+            </w:rPr>
+          </w:pPr>
+          <w:r>
+            <w:rPr>
+              <w:lang w:val="en-US"/>
+            </w:rPr>
+            <w:t>Testing test 1</w:t>
+          </w:r>
+        </w:p>
+      </w:sdtContent>
+    </w:sdt>
+    <w:p>
+      <w:pPr>
+        <w:rPr>
+          <w:lang w:val="en-US"/>
+        </w:rPr>
+      </w:pPr>
+      <w:sdt>
+        <w:sdtPr>
+          <w:rPr>
+            <w:lang w:val="en-US"/>
+          </w:rPr>
+          <w:alias w:val="testText"/>
+          <w:tag w:val="testText"/>
+          <w:id w:val="-1708242685"/>
+          <w:placeholder>
+            <w:docPart w:val="DefaultPlaceholder_-1854013440"/>
+          </w:placeholder>
+        </w:sdtPr>
+        <w:sdtContent>
+          <w:r>
+            <w:rPr>
+              <w:lang w:val="en-US"/>
+            </w:rPr>
+            <w:t>es</w:t>
+          </w:r>
+        </w:sdtContent>
+      </w:sdt>
+    </w:p>
+    <w:sdt>
+      <w:sdtPr>
+        <w:rPr>
+          <w:lang w:val="en-US"/>
+        </w:rPr>
+        <w:alias w:val="testImage"/>
+        <w:tag w:val="testImage"/>
+        <w:id w:val="-1946531415"/>
+        <w:placeholder>
+          <w:docPart w:val="591B8BC2A753440BA295A93B9E005FC3"/>
+        </w:placeholder>
+        <w:showingPlcHdr/>
+      </w:sdtPr>
+      <w:sdtContent>
+        <w:p>
+          <w:pPr>
+            <w:rPr>
+              <w:lang w:val="en-US"/>
+            </w:rPr>
+          </w:pPr>
+          <w:r>
+            <w:rPr>
+              <w:rStyle w:val="PlaceholderText"/>
+            </w:rPr>
+            <w:t>Click or tap here to enter text.</w:t>
+          </w:r>
+        </w:p>
+      </w:sdtContent>
+    </w:sdt>
+    <w:sdt>
+      <w:sdtPr>
+        <w:alias w:val="testTableWithHeader"/>
+        <w:tag w:val="testTableWithHeader"/>
+        <w:id w:val="577872009"/>
+        <w:placeholder>
+          <w:docPart w:val="D2BE807A4AC04F70A4BA5C47B134EBF6"/>
+        </w:placeholder>
+      </w:sdtPr>
+      <w:sdtContent>
+        <w:tbl>
+          <w:tblPr>
+            <w:tblStyle w:val="TableGrid"/>
+            <w:tblW w:w="0" w:type="auto"/>
+            <w:tblLook w:val="04A0" w:firstRow="1" w:lastRow="0" w:firstColumn="1" w:lastColumn="0" w:noHBand="0" w:noVBand="1"/>
+          </w:tblPr>
+          <w:tblGrid>
+            <w:gridCol w:w="4508"/>
+            <w:gridCol w:w="4508"/>
+          </w:tblGrid>
+          <w:tr>
+            <w:tc>
+              <w:tcPr>
+                <w:tcW w:w="4508" w:type="dxa"/>
+              </w:tcPr>
+              <w:p>
+                <w:pPr>
+                  <w:pStyle w:val="Header"/>
+                </w:pPr>
+                <w:r>
+                  <w:t>Header</w:t>
+                </w:r>
+              </w:p>
+            </w:tc>
+            <w:tc>
+              <w:tcPr>
+                <w:tcW w:w="4508" w:type="dxa"/>
+              </w:tcPr>
+              <w:p>
+                <w:pPr>
+                  <w:pStyle w:val="Header"/>
+                </w:pPr>
+                <w:r>
+                  <w:t>Header2</w:t>
+                </w:r>
+              </w:p>
+            </w:tc>
+          </w:tr>
+          <w:tr>
+            <w:tc>
+              <w:tcPr>
+                <w:tcW w:w="4508" w:type="dxa"/>
+              </w:tcPr>
+              <w:sdt>
+                <w:sdtPr>
+                  <w:alias w:val="row1column1"/>
+                  <w:tag w:val="row1column1"/>
+                  <w:id w:val="284317276"/>
+                  <w:placeholder>
+                    <w:docPart w:val="D2BE807A4AC04F70A4BA5C47B134EBF6"/>
+                  </w:placeholder>
+                </w:sdtPr>
+                <w:sdtContent>
+                  <w:p>
+                    <w:pPr>
+                      <w:pStyle w:val="Header"/>
+                    </w:pPr>
+                    <w:r>
+                      <w:t>Value 1</w:t>
+                    </w:r>
+                  </w:p>
+                </w:sdtContent>
+              </w:sdt>
+            </w:tc>
+            <w:tc>
+              <w:tcPr>
+                <w:tcW w:w="4508" w:type="dxa"/>
+              </w:tcPr>
+              <w:sdt>
+                <w:sdtPr>
+                  <w:alias w:val="row1column2"/>
+                  <w:tag w:val="row1column2"/>
+                  <w:id w:val="1856924219"/>
+                  <w:placeholder>
+                    <w:docPart w:val="D2BE807A4AC04F70A4BA5C47B134EBF6"/>
+                  </w:placeholder>
+                </w:sdtPr>
+                <w:sdtContent>
+                  <w:p>
+                    <w:pPr>
+                      <w:pStyle w:val="Header"/>
+                    </w:pPr>
+                    <w:r>
+                      <w:t>Value 2</w:t>
+                    </w:r>
+                  </w:p>
+                </w:sdtContent>
+              </w:sdt>
+            </w:tc>
+          </w:tr>
+        </w:tbl>
+      </w:sdtContent>
+    </w:sdt>
+    <w:p>
+      <w:pPr>
+        <w:rPr>
+          <w:lang w:val="en-US"/>
+        </w:rPr>
+      </w:pPr>
+    </w:p>
+    <w:sdt>
+      <w:sdtPr>
+        <w:rPr>
+          <w:lang w:val="en-US"/>
+        </w:rPr>
+        <w:alias w:val="testText"/>
+        <w:tag w:val="testText"/>
+        <w:id w:val="1627423165"/>
+        <w:placeholder>
+          <w:docPart w:val="27DDD6D2A87D43AA8ED3D034CA4BED09"/>
+        </w:placeholder>
+      </w:sdtPr>
+      <w:sdtContent>
+        <w:p>
+          <w:pPr>
+            <w:rPr>
+              <w:lang w:val="en-US"/>
+            </w:rPr>
+          </w:pPr>
+          <w:r>
+            <w:rPr>
+              <w:lang w:val="en-US"/>
+            </w:rPr>
+            <w:t>Testing test 1</w:t>
+          </w:r>
+        </w:p>
+      </w:sdtContent>
+    </w:sdt>
+    <w:p>
+      <w:pPr>
+        <w:rPr>
+          <w:lang w:val="en-US"/>
+        </w:rPr>
+      </w:pPr>
+    </w:p>
+    <w:p>
+      <w:pPr>
+        <w:rPr>
+          <w:lang w:val="en-US"/>
+        </w:rPr>
+      </w:pPr>
+    </w:p>
+    <w:p>
+      <w:pPr>
+        <w:rPr>
+          <w:lang w:val="en-US"/>
+        </w:rPr>
+      </w:pPr>
+    </w:p>
+    <w:p>
+      <w:pPr>
+        <w:rPr>
+          <w:lang w:val="en-US"/>
+        </w:rPr>
+      </w:pPr>
+    </w:p>
+    <w:p>
+      <w:pPr>
+        <w:rPr>
+          <w:lang w:val="en-US"/>
+        </w:rPr>
+      </w:pPr>
+    </w:p>
+    <w:p>
+      <w:pPr>
+        <w:rPr>
+          <w:lang w:val="en-US"/>
+        </w:rPr>
+      </w:pPr>
+    </w:p>
+    <w:p>
+      <w:pPr>
+        <w:rPr>
+          <w:lang w:val="en-US"/>
+        </w:rPr>
+      </w:pPr>
+    </w:p>
+    <w:p>
+      <w:pPr>
+        <w:rPr>
+          <w:lang w:val="en-US"/>
+        </w:rPr>
+      </w:pPr>
+    </w:p>
+    <w:p>
+      <w:pPr>
+        <w:rPr>
+          <w:lang w:val="en-US"/>
+        </w:rPr>
+      </w:pPr>
+    </w:p>
+    <w:p>
+      <w:pPr>
+        <w:rPr>
+          <w:lang w:val="en-US"/>
+        </w:rPr>
+      </w:pPr>
+    </w:p>
+    <w:p>
+      <w:pPr>
+        <w:rPr>
+          <w:lang w:val="en-US"/>
+        </w:rPr>
+      </w:pPr>
+    </w:p>
+    <w:p>
+      <w:pPr>
+        <w:rPr>
+          <w:lang w:val="en-US"/>
+        </w:rPr>
+      </w:pPr>
+    </w:p>
+    <w:p>
+      <w:pPr>
+        <w:rPr>
+          <w:lang w:val="en-US"/>
+        </w:rPr>
+      </w:pPr>
+    </w:p>
+    <w:p>
+      <w:pPr>
+        <w:rPr>
+          <w:lang w:val="en-US"/>
+        </w:rPr>
+      </w:pPr>
+    </w:p>
+    <w:p>
+      <w:pPr>
+        <w:rPr>
+          <w:lang w:val="en-US"/>
+        </w:rPr>
+      </w:pPr>
+    </w:p>
+    <w:p>
+      <w:pPr>
+        <w:rPr>
+          <w:lang w:val="en-US"/>
+        </w:rPr>
+      </w:pPr>
+    </w:p>
+    <w:p>
+      <w:pPr>
+        <w:rPr>
+          <w:lang w:val="en-US"/>
+        </w:rPr>
+      </w:pPr>
+    </w:p>
+    <w:p>
+      <w:pPr>
+        <w:rPr>
+          <w:lang w:val="en-US"/>
+        </w:rPr>
+      </w:pPr>
+    </w:p>
+    <w:p>
+      <w:pPr>
+        <w:rPr>
+          <w:lang w:val="en-US"/>
+        </w:rPr>
+      </w:pPr>
+    </w:p>
+    <w:p>
+      <w:pPr>
+        <w:rPr>
+          <w:lang w:val="en-US"/>
+        </w:rPr>
+      </w:pPr>
+    </w:p>
+    <w:p>
+      <w:pPr>
+        <w:rPr>
+          <w:lang w:val="en-US"/>
+        </w:rPr>
+      </w:pPr>
+    </w:p>
+    <w:p>
+      <w:pPr>
+        <w:rPr>
+          <w:lang w:val="en-US"/>
+        </w:rPr>
+      </w:pPr>
+    </w:p>
+    <w:p>
+      <w:pPr>
+        <w:rPr>
+          <w:lang w:val="en-US"/>
+        </w:rPr>
+      </w:pPr>
+    </w:p>
+    <w:p>
+      <w:pPr>
+        <w:rPr>
+          <w:lang w:val="en-US"/>
+        </w:rPr>
+      </w:pPr>
+    </w:p>
+    <w:p>
+      <w:pPr>
+        <w:rPr>
+          <w:lang w:val="en-US"/>
+        </w:rPr>
+      </w:pPr>
+    </w:p>
+    <w:p>
+      <w:pPr>
+        <w:rPr>
+          <w:lang w:val="en-US"/>
+        </w:rPr>
+      </w:pPr>
+    </w:p>
+    <w:p>
+      <w:pPr>
+        <w:rPr>
+          <w:lang w:val="en-US"/>
+        </w:rPr>
+      </w:pPr>
+    </w:p>
+    <w:p>
+      <w:pPr>
+        <w:rPr>
+          <w:lang w:val="en-US"/>
+        </w:rPr>
+      </w:pPr>
+    </w:p>
+    <w:p>
+      <w:pPr>
+        <w:rPr>
+          <w:lang w:val="en-US"/>
+        </w:rPr>
+      </w:pPr>
+    </w:p>
+    <w:p>
+      <w:pPr>
+        <w:rPr>
+          <w:lang w:val="en-US"/>
+        </w:rPr>
+      </w:pPr>
+    </w:p>
+    <w:p>
+      <w:pPr>
+        <w:rPr>
+          <w:lang w:val="en-US"/>
+        </w:rPr>
+      </w:pPr>
+    </w:p>
+    <w:p>
+      <w:pPr>
+        <w:rPr>
+          <w:lang w:val="en-US"/>
+        </w:rPr>
+      </w:pPr>
+    </w:p>
+    <w:p>
+      <w:pPr>
+        <w:rPr>
+          <w:lang w:val="en-US"/>
+        </w:rPr>
+      </w:pPr>
+      <w:r>
+        <w:rPr>
+          <w:lang w:val="en-US"/>
+        </w:rPr>
+        <w:br w:type="page"/>
+      </w:r>
+    </w:p>
+    <w:p>
+      <w:pPr>
+        <w:rPr>
+          <w:lang w:val="en-US"/>
+        </w:rPr>
+      </w:pPr>
+      <w:r>
+        <w:rPr>
+          <w:lang w:val="en-US"/>
+        </w:rPr>
+        <w:lastRenderedPageBreak/>
+        <w:br w:type="page"/>
+      </w:r>
+    </w:p>
+    <w:p>
+      <w:pPr>
+        <w:rPr>
+          <w:lang w:val="en-US"/>
+        </w:rPr>
+      </w:pPr>
+    </w:p>
     <w:sectPr>
+      <w:headerReference w:type="even" r:id="rId6"/>
+      <w:headerReference w:type="default" r:id="rId7"/>
+      <w:footerReference w:type="even" r:id="rId8"/>
+      <w:footerReference w:type="default" r:id="rId9"/>
+      <w:headerReference w:type="first" r:id="rId10"/>
+      <w:footerReference w:type="first" r:id="rId11"/>
       <w:pgSz w:w="11906" w:h="16838"/>
       <w:pgMar w:top="1440" w:right="1440" w:bottom="1440" w:left="1440" w:header="708" w:footer="708" w:gutter="0"/>
       <w:cols w:space="708"/>
@@ -29,6 +731,684 @@
     </w:sectPr>
   </w:body>
 </w:document>
+</file>
+
+<file path=word/endnotes.xml><?xml version="1.0" encoding="utf-8"?>
+<w:endnotes xmlns:wpc="http://schemas.microsoft.com/office/word/2010/wordprocessingCanvas" xmlns:cx="http://schemas.microsoft.com/office/drawing/2014/chartex" xmlns:cx1="http://schemas.microsoft.com/office/drawing/2015/9/8/chartex" xmlns:cx2="http://schemas.microsoft.com/office/drawing/2015/10/21/chartex" xmlns:cx3="http://schemas.microsoft.com/office/drawing/2016/5/9/chartex" xmlns:cx4="http://schemas.microsoft.com/office/drawing/2016/5/10/chartex" xmlns:cx5="http://schemas.microsoft.com/office/drawing/2016/5/11/chartex" xmlns:cx6="http://schemas.microsoft.com/office/drawing/2016/5/12/chartex" xmlns:cx7="http://schemas.microsoft.com/office/drawing/2016/5/13/chartex" xmlns:cx8="http://schemas.microsoft.com/office/drawing/2016/5/14/chartex" xmlns:mc="http://schemas.openxmlformats.org/markup-compatibility/2006" xmlns:aink="http://schemas.microsoft.com/office/drawing/2016/ink" xmlns:am3d="http://schemas.microsoft.com/office/drawing/2017/model3d" xmlns:o="urn:schemas-microsoft-com:office:office" xmlns:oel="http://schemas.microsoft.com/office/2019/extlst" xmlns:r="http://schemas.openxmlformats.org/officeDocument/2006/relationships" xmlns:m="http://schemas.openxmlformats.org/officeDocument/2006/math" xmlns:v="urn:schemas-microsoft-com:vml" xmlns:wp14="http://schemas.microsoft.com/office/word/2010/wordprocessingDrawing" xmlns:wp="http://schemas.openxmlformats.org/drawingml/2006/wordprocessingDrawing" xmlns:w10="urn:schemas-microsoft-com:office:word" xmlns:w="http://schemas.openxmlformats.org/wordprocessingml/2006/main" xmlns:w14="http://schemas.microsoft.com/office/word/2010/wordml" xmlns:w15="http://schemas.microsoft.com/office/word/2012/wordml" xmlns:w16cex="http://schemas.microsoft.com/office/word/2018/wordml/cex" xmlns:w16cid="http://schemas.microsoft.com/office/word/2016/wordml/cid" xmlns:w16="http://schemas.microsoft.com/office/word/2018/wordml" xmlns:w16sdtdh="http://schemas.microsoft.com/office/word/2020/wordml/sdtdatahash" xmlns:w16se="http://schemas.microsoft.com/office/word/2015/wordml/symex" xmlns:wpg="http://schemas.microsoft.com/office/word/2010/wordprocessingGroup" xmlns:wpi="http://schemas.microsoft.com/office/word/2010/wordprocessingInk" xmlns:wne="http://schemas.microsoft.com/office/word/2006/wordml" xmlns:wps="http://schemas.microsoft.com/office/word/2010/wordprocessingShape" mc:Ignorable="w14 w15 w16se w16cid w16 w16cex w16sdtdh wp14">
+  <w:endnote w:type="separator" w:id="-1">
+    <w:p>
+      <w:r>
+        <w:separator/>
+      </w:r>
+    </w:p>
+  </w:endnote>
+  <w:endnote w:type="continuationSeparator" w:id="0">
+    <w:p>
+      <w:r>
+        <w:continuationSeparator/>
+      </w:r>
+    </w:p>
+  </w:endnote>
+</w:endnotes>
+</file>
+
+<file path=word/footer1.xml><?xml version="1.0" encoding="utf-8"?>
+<w:ftr xmlns:wpc="http://schemas.microsoft.com/office/word/2010/wordprocessingCanvas" xmlns:cx="http://schemas.microsoft.com/office/drawing/2014/chartex" xmlns:cx1="http://schemas.microsoft.com/office/drawing/2015/9/8/chartex" xmlns:cx2="http://schemas.microsoft.com/office/drawing/2015/10/21/chartex" xmlns:cx3="http://schemas.microsoft.com/office/drawing/2016/5/9/chartex" xmlns:cx4="http://schemas.microsoft.com/office/drawing/2016/5/10/chartex" xmlns:cx5="http://schemas.microsoft.com/office/drawing/2016/5/11/chartex" xmlns:cx6="http://schemas.microsoft.com/office/drawing/2016/5/12/chartex" xmlns:cx7="http://schemas.microsoft.com/office/drawing/2016/5/13/chartex" xmlns:cx8="http://schemas.microsoft.com/office/drawing/2016/5/14/chartex" xmlns:mc="http://schemas.openxmlformats.org/markup-compatibility/2006" xmlns:aink="http://schemas.microsoft.com/office/drawing/2016/ink" xmlns:am3d="http://schemas.microsoft.com/office/drawing/2017/model3d" xmlns:o="urn:schemas-microsoft-com:office:office" xmlns:oel="http://schemas.microsoft.com/office/2019/extlst" xmlns:r="http://schemas.openxmlformats.org/officeDocument/2006/relationships" xmlns:m="http://schemas.openxmlformats.org/officeDocument/2006/math" xmlns:v="urn:schemas-microsoft-com:vml" xmlns:wp14="http://schemas.microsoft.com/office/word/2010/wordprocessingDrawing" xmlns:wp="http://schemas.openxmlformats.org/drawingml/2006/wordprocessingDrawing" xmlns:w10="urn:schemas-microsoft-com:office:word" xmlns:w="http://schemas.openxmlformats.org/wordprocessingml/2006/main" xmlns:w14="http://schemas.microsoft.com/office/word/2010/wordml" xmlns:w15="http://schemas.microsoft.com/office/word/2012/wordml" xmlns:w16cex="http://schemas.microsoft.com/office/word/2018/wordml/cex" xmlns:w16cid="http://schemas.microsoft.com/office/word/2016/wordml/cid" xmlns:w16="http://schemas.microsoft.com/office/word/2018/wordml" xmlns:w16sdtdh="http://schemas.microsoft.com/office/word/2020/wordml/sdtdatahash" xmlns:w16se="http://schemas.microsoft.com/office/word/2015/wordml/symex" xmlns:wpg="http://schemas.microsoft.com/office/word/2010/wordprocessingGroup" xmlns:wpi="http://schemas.microsoft.com/office/word/2010/wordprocessingInk" xmlns:wne="http://schemas.microsoft.com/office/word/2006/wordml" xmlns:wps="http://schemas.microsoft.com/office/word/2010/wordprocessingShape" mc:Ignorable="w14 w15 w16se w16cid w16 w16cex w16sdtdh wp14">
+  <w:p>
+    <w:pPr>
+      <w:pStyle w:val="Footer"/>
+    </w:pPr>
+  </w:p>
+</w:ftr>
+</file>
+
+<file path=word/footer2.xml><?xml version="1.0" encoding="utf-8"?>
+<w:ftr xmlns:wpc="http://schemas.microsoft.com/office/word/2010/wordprocessingCanvas" xmlns:cx="http://schemas.microsoft.com/office/drawing/2014/chartex" xmlns:cx1="http://schemas.microsoft.com/office/drawing/2015/9/8/chartex" xmlns:cx2="http://schemas.microsoft.com/office/drawing/2015/10/21/chartex" xmlns:cx3="http://schemas.microsoft.com/office/drawing/2016/5/9/chartex" xmlns:cx4="http://schemas.microsoft.com/office/drawing/2016/5/10/chartex" xmlns:cx5="http://schemas.microsoft.com/office/drawing/2016/5/11/chartex" xmlns:cx6="http://schemas.microsoft.com/office/drawing/2016/5/12/chartex" xmlns:cx7="http://schemas.microsoft.com/office/drawing/2016/5/13/chartex" xmlns:cx8="http://schemas.microsoft.com/office/drawing/2016/5/14/chartex" xmlns:mc="http://schemas.openxmlformats.org/markup-compatibility/2006" xmlns:aink="http://schemas.microsoft.com/office/drawing/2016/ink" xmlns:am3d="http://schemas.microsoft.com/office/drawing/2017/model3d" xmlns:o="urn:schemas-microsoft-com:office:office" xmlns:oel="http://schemas.microsoft.com/office/2019/extlst" xmlns:r="http://schemas.openxmlformats.org/officeDocument/2006/relationships" xmlns:m="http://schemas.openxmlformats.org/officeDocument/2006/math" xmlns:v="urn:schemas-microsoft-com:vml" xmlns:wp14="http://schemas.microsoft.com/office/word/2010/wordprocessingDrawing" xmlns:wp="http://schemas.openxmlformats.org/drawingml/2006/wordprocessingDrawing" xmlns:w10="urn:schemas-microsoft-com:office:word" xmlns:w="http://schemas.openxmlformats.org/wordprocessingml/2006/main" xmlns:w14="http://schemas.microsoft.com/office/word/2010/wordml" xmlns:w15="http://schemas.microsoft.com/office/word/2012/wordml" xmlns:w16cex="http://schemas.microsoft.com/office/word/2018/wordml/cex" xmlns:w16cid="http://schemas.microsoft.com/office/word/2016/wordml/cid" xmlns:w16="http://schemas.microsoft.com/office/word/2018/wordml" xmlns:w16sdtdh="http://schemas.microsoft.com/office/word/2020/wordml/sdtdatahash" xmlns:w16se="http://schemas.microsoft.com/office/word/2015/wordml/symex" xmlns:wpg="http://schemas.microsoft.com/office/word/2010/wordprocessingGroup" xmlns:wpi="http://schemas.microsoft.com/office/word/2010/wordprocessingInk" xmlns:wne="http://schemas.microsoft.com/office/word/2006/wordml" xmlns:wps="http://schemas.microsoft.com/office/word/2010/wordprocessingShape" mc:Ignorable="w14 w15 w16se w16cid w16 w16cex w16sdtdh wp14">
+  <w:p>
+    <w:pPr>
+      <w:rPr>
+        <w:lang w:val="en-US"/>
+      </w:rPr>
+    </w:pPr>
+  </w:p>
+  <w:sdt>
+    <w:sdtPr>
+      <w:alias w:val="testTableWithHeader"/>
+      <w:tag w:val="testTableWithHeader"/>
+      <w:id w:val="-1142118916"/>
+      <w:placeholder>
+        <w:docPart w:val="A18A8C78E51642AEA1D6166193B48584"/>
+      </w:placeholder>
+    </w:sdtPr>
+    <w:sdtContent>
+      <w:tbl>
+        <w:tblPr>
+          <w:tblStyle w:val="TableGrid"/>
+          <w:tblW w:w="0" w:type="auto"/>
+          <w:tblLook w:val="04A0" w:firstRow="1" w:lastRow="0" w:firstColumn="1" w:lastColumn="0" w:noHBand="0" w:noVBand="1"/>
+        </w:tblPr>
+        <w:tblGrid>
+          <w:gridCol w:w="4508"/>
+          <w:gridCol w:w="4508"/>
+        </w:tblGrid>
+        <w:tr>
+          <w:tc>
+            <w:tcPr>
+              <w:tcW w:w="4508" w:type="dxa"/>
+            </w:tcPr>
+            <w:p>
+              <w:pPr>
+                <w:pStyle w:val="Header"/>
+              </w:pPr>
+              <w:r>
+                <w:t>Header</w:t>
+              </w:r>
+            </w:p>
+          </w:tc>
+          <w:tc>
+            <w:tcPr>
+              <w:tcW w:w="4508" w:type="dxa"/>
+            </w:tcPr>
+            <w:p>
+              <w:pPr>
+                <w:pStyle w:val="Header"/>
+              </w:pPr>
+              <w:r>
+                <w:t>Header2</w:t>
+              </w:r>
+            </w:p>
+          </w:tc>
+        </w:tr>
+        <w:tr>
+          <w:tc>
+            <w:tcPr>
+              <w:tcW w:w="4508" w:type="dxa"/>
+            </w:tcPr>
+            <w:sdt>
+              <w:sdtPr>
+                <w:alias w:val="row1column1"/>
+                <w:tag w:val="row1column1"/>
+                <w:id w:val="513884575"/>
+                <w:placeholder>
+                  <w:docPart w:val="A18A8C78E51642AEA1D6166193B48584"/>
+                </w:placeholder>
+              </w:sdtPr>
+              <w:sdtContent>
+                <w:p>
+                  <w:pPr>
+                    <w:pStyle w:val="Header"/>
+                  </w:pPr>
+                  <w:r>
+                    <w:t>Value 1</w:t>
+                  </w:r>
+                </w:p>
+              </w:sdtContent>
+            </w:sdt>
+          </w:tc>
+          <w:tc>
+            <w:tcPr>
+              <w:tcW w:w="4508" w:type="dxa"/>
+            </w:tcPr>
+            <w:sdt>
+              <w:sdtPr>
+                <w:alias w:val="row1column2"/>
+                <w:tag w:val="row1column2"/>
+                <w:id w:val="-736321443"/>
+                <w:placeholder>
+                  <w:docPart w:val="A18A8C78E51642AEA1D6166193B48584"/>
+                </w:placeholder>
+              </w:sdtPr>
+              <w:sdtContent>
+                <w:p>
+                  <w:pPr>
+                    <w:pStyle w:val="Header"/>
+                  </w:pPr>
+                  <w:r>
+                    <w:t>Value 2</w:t>
+                  </w:r>
+                </w:p>
+              </w:sdtContent>
+            </w:sdt>
+          </w:tc>
+        </w:tr>
+      </w:tbl>
+    </w:sdtContent>
+  </w:sdt>
+  <w:p>
+    <w:pPr>
+      <w:pStyle w:val="Header"/>
+    </w:pPr>
+  </w:p>
+  <w:sdt>
+    <w:sdtPr>
+      <w:alias w:val="testTableWithoutHeader"/>
+      <w:tag w:val="testTableWithoutHeader"/>
+      <w:id w:val="-2025158146"/>
+      <w:placeholder>
+        <w:docPart w:val="DefaultPlaceholder_-1854013440"/>
+      </w:placeholder>
+    </w:sdtPr>
+    <w:sdtContent>
+      <w:tbl>
+        <w:tblPr>
+          <w:tblStyle w:val="TableGrid"/>
+          <w:tblW w:w="0" w:type="auto"/>
+          <w:tblLook w:val="04A0" w:firstRow="1" w:lastRow="0" w:firstColumn="1" w:lastColumn="0" w:noHBand="0" w:noVBand="1"/>
+        </w:tblPr>
+        <w:tblGrid>
+          <w:gridCol w:w="4508"/>
+          <w:gridCol w:w="4508"/>
+        </w:tblGrid>
+        <w:tr>
+          <w:tc>
+            <w:tcPr>
+              <w:tcW w:w="4508" w:type="dxa"/>
+            </w:tcPr>
+            <w:p>
+              <w:pPr>
+                <w:pStyle w:val="Header"/>
+              </w:pPr>
+              <w:sdt>
+                <w:sdtPr>
+                  <w:alias w:val="row1column1"/>
+                  <w:tag w:val="row1column1"/>
+                  <w:id w:val="377353227"/>
+                  <w:placeholder>
+                    <w:docPart w:val="7D4A9C520BD641409467BC1FD34C7063"/>
+                  </w:placeholder>
+                  <w:showingPlcHdr/>
+                </w:sdtPr>
+                <w:sdtContent>
+                  <w:r>
+                    <w:rPr>
+                      <w:rStyle w:val="PlaceholderText"/>
+                    </w:rPr>
+                    <w:t>Click or tap here to enter text.</w:t>
+                  </w:r>
+                </w:sdtContent>
+              </w:sdt>
+            </w:p>
+          </w:tc>
+          <w:tc>
+            <w:tcPr>
+              <w:tcW w:w="4508" w:type="dxa"/>
+            </w:tcPr>
+            <w:p>
+              <w:pPr>
+                <w:pStyle w:val="Header"/>
+              </w:pPr>
+              <w:sdt>
+                <w:sdtPr>
+                  <w:alias w:val="row1column2"/>
+                  <w:tag w:val="row1column2"/>
+                  <w:id w:val="-1001502086"/>
+                  <w:placeholder>
+                    <w:docPart w:val="F8E9EC07343140F18EE08E90E6F0C4B3"/>
+                  </w:placeholder>
+                  <w:showingPlcHdr/>
+                </w:sdtPr>
+                <w:sdtContent>
+                  <w:r>
+                    <w:rPr>
+                      <w:rStyle w:val="PlaceholderText"/>
+                    </w:rPr>
+                    <w:t>Click or tap here to enter text.</w:t>
+                  </w:r>
+                </w:sdtContent>
+              </w:sdt>
+            </w:p>
+          </w:tc>
+        </w:tr>
+        <w:tr>
+          <w:tc>
+            <w:tcPr>
+              <w:tcW w:w="4508" w:type="dxa"/>
+            </w:tcPr>
+            <w:p>
+              <w:pPr>
+                <w:pStyle w:val="Header"/>
+              </w:pPr>
+            </w:p>
+          </w:tc>
+          <w:tc>
+            <w:tcPr>
+              <w:tcW w:w="4508" w:type="dxa"/>
+            </w:tcPr>
+            <w:p>
+              <w:pPr>
+                <w:pStyle w:val="Header"/>
+              </w:pPr>
+            </w:p>
+          </w:tc>
+        </w:tr>
+      </w:tbl>
+    </w:sdtContent>
+  </w:sdt>
+  <w:sdt>
+    <w:sdtPr>
+      <w:alias w:val="testImage"/>
+      <w:tag w:val="testImage"/>
+      <w:id w:val="-2005503752"/>
+      <w:placeholder>
+        <w:docPart w:val="75D84637F2A94E81808DD1BD58BF29A8"/>
+      </w:placeholder>
+      <w:showingPlcHdr/>
+    </w:sdtPr>
+    <w:sdtContent>
+      <w:p>
+        <w:pPr>
+          <w:pStyle w:val="Header"/>
+        </w:pPr>
+        <w:r>
+          <w:rPr>
+            <w:rStyle w:val="PlaceholderText"/>
+          </w:rPr>
+          <w:t>Click or tap here to enter text.</w:t>
+        </w:r>
+      </w:p>
+    </w:sdtContent>
+  </w:sdt>
+  <w:sdt>
+    <w:sdtPr>
+      <w:rPr>
+        <w:lang w:val="en-US"/>
+      </w:rPr>
+      <w:alias w:val="testText"/>
+      <w:tag w:val="testText"/>
+      <w:id w:val="1031995095"/>
+      <w:placeholder>
+        <w:docPart w:val="EB6AC0051449436282278A4669D66303"/>
+      </w:placeholder>
+    </w:sdtPr>
+    <w:sdtContent>
+      <w:p>
+        <w:pPr>
+          <w:rPr>
+            <w:lang w:val="en-US"/>
+          </w:rPr>
+        </w:pPr>
+        <w:r>
+          <w:rPr>
+            <w:lang w:val="en-US"/>
+          </w:rPr>
+          <w:t>Testing test 1</w:t>
+        </w:r>
+      </w:p>
+    </w:sdtContent>
+  </w:sdt>
+  <w:p>
+    <w:pPr>
+      <w:rPr>
+        <w:lang w:val="en-US"/>
+      </w:rPr>
+    </w:pPr>
+    <w:sdt>
+      <w:sdtPr>
+        <w:rPr>
+          <w:lang w:val="en-US"/>
+        </w:rPr>
+        <w:alias w:val="testText2"/>
+        <w:tag w:val="testText2"/>
+        <w:id w:val="-1737540756"/>
+        <w:placeholder>
+          <w:docPart w:val="A172D23DF8314D5CA7A615F80ADAD489"/>
+        </w:placeholder>
+      </w:sdtPr>
+      <w:sdtContent>
+        <w:r>
+          <w:rPr>
+            <w:lang w:val="en-US"/>
+          </w:rPr>
+          <w:t>es</w:t>
+        </w:r>
+      </w:sdtContent>
+    </w:sdt>
+  </w:p>
+</w:ftr>
+</file>
+
+<file path=word/footer3.xml><?xml version="1.0" encoding="utf-8"?>
+<w:ftr xmlns:wpc="http://schemas.microsoft.com/office/word/2010/wordprocessingCanvas" xmlns:cx="http://schemas.microsoft.com/office/drawing/2014/chartex" xmlns:cx1="http://schemas.microsoft.com/office/drawing/2015/9/8/chartex" xmlns:cx2="http://schemas.microsoft.com/office/drawing/2015/10/21/chartex" xmlns:cx3="http://schemas.microsoft.com/office/drawing/2016/5/9/chartex" xmlns:cx4="http://schemas.microsoft.com/office/drawing/2016/5/10/chartex" xmlns:cx5="http://schemas.microsoft.com/office/drawing/2016/5/11/chartex" xmlns:cx6="http://schemas.microsoft.com/office/drawing/2016/5/12/chartex" xmlns:cx7="http://schemas.microsoft.com/office/drawing/2016/5/13/chartex" xmlns:cx8="http://schemas.microsoft.com/office/drawing/2016/5/14/chartex" xmlns:mc="http://schemas.openxmlformats.org/markup-compatibility/2006" xmlns:aink="http://schemas.microsoft.com/office/drawing/2016/ink" xmlns:am3d="http://schemas.microsoft.com/office/drawing/2017/model3d" xmlns:o="urn:schemas-microsoft-com:office:office" xmlns:oel="http://schemas.microsoft.com/office/2019/extlst" xmlns:r="http://schemas.openxmlformats.org/officeDocument/2006/relationships" xmlns:m="http://schemas.openxmlformats.org/officeDocument/2006/math" xmlns:v="urn:schemas-microsoft-com:vml" xmlns:wp14="http://schemas.microsoft.com/office/word/2010/wordprocessingDrawing" xmlns:wp="http://schemas.openxmlformats.org/drawingml/2006/wordprocessingDrawing" xmlns:w10="urn:schemas-microsoft-com:office:word" xmlns:w="http://schemas.openxmlformats.org/wordprocessingml/2006/main" xmlns:w14="http://schemas.microsoft.com/office/word/2010/wordml" xmlns:w15="http://schemas.microsoft.com/office/word/2012/wordml" xmlns:w16cex="http://schemas.microsoft.com/office/word/2018/wordml/cex" xmlns:w16cid="http://schemas.microsoft.com/office/word/2016/wordml/cid" xmlns:w16="http://schemas.microsoft.com/office/word/2018/wordml" xmlns:w16sdtdh="http://schemas.microsoft.com/office/word/2020/wordml/sdtdatahash" xmlns:w16se="http://schemas.microsoft.com/office/word/2015/wordml/symex" xmlns:wpg="http://schemas.microsoft.com/office/word/2010/wordprocessingGroup" xmlns:wpi="http://schemas.microsoft.com/office/word/2010/wordprocessingInk" xmlns:wne="http://schemas.microsoft.com/office/word/2006/wordml" xmlns:wps="http://schemas.microsoft.com/office/word/2010/wordprocessingShape" mc:Ignorable="w14 w15 w16se w16cid w16 w16cex w16sdtdh wp14">
+  <w:p>
+    <w:pPr>
+      <w:pStyle w:val="Footer"/>
+    </w:pPr>
+  </w:p>
+</w:ftr>
+</file>
+
+<file path=word/footnotes.xml><?xml version="1.0" encoding="utf-8"?>
+<w:footnotes xmlns:wpc="http://schemas.microsoft.com/office/word/2010/wordprocessingCanvas" xmlns:cx="http://schemas.microsoft.com/office/drawing/2014/chartex" xmlns:cx1="http://schemas.microsoft.com/office/drawing/2015/9/8/chartex" xmlns:cx2="http://schemas.microsoft.com/office/drawing/2015/10/21/chartex" xmlns:cx3="http://schemas.microsoft.com/office/drawing/2016/5/9/chartex" xmlns:cx4="http://schemas.microsoft.com/office/drawing/2016/5/10/chartex" xmlns:cx5="http://schemas.microsoft.com/office/drawing/2016/5/11/chartex" xmlns:cx6="http://schemas.microsoft.com/office/drawing/2016/5/12/chartex" xmlns:cx7="http://schemas.microsoft.com/office/drawing/2016/5/13/chartex" xmlns:cx8="http://schemas.microsoft.com/office/drawing/2016/5/14/chartex" xmlns:mc="http://schemas.openxmlformats.org/markup-compatibility/2006" xmlns:aink="http://schemas.microsoft.com/office/drawing/2016/ink" xmlns:am3d="http://schemas.microsoft.com/office/drawing/2017/model3d" xmlns:o="urn:schemas-microsoft-com:office:office" xmlns:oel="http://schemas.microsoft.com/office/2019/extlst" xmlns:r="http://schemas.openxmlformats.org/officeDocument/2006/relationships" xmlns:m="http://schemas.openxmlformats.org/officeDocument/2006/math" xmlns:v="urn:schemas-microsoft-com:vml" xmlns:wp14="http://schemas.microsoft.com/office/word/2010/wordprocessingDrawing" xmlns:wp="http://schemas.openxmlformats.org/drawingml/2006/wordprocessingDrawing" xmlns:w10="urn:schemas-microsoft-com:office:word" xmlns:w="http://schemas.openxmlformats.org/wordprocessingml/2006/main" xmlns:w14="http://schemas.microsoft.com/office/word/2010/wordml" xmlns:w15="http://schemas.microsoft.com/office/word/2012/wordml" xmlns:w16cex="http://schemas.microsoft.com/office/word/2018/wordml/cex" xmlns:w16cid="http://schemas.microsoft.com/office/word/2016/wordml/cid" xmlns:w16="http://schemas.microsoft.com/office/word/2018/wordml" xmlns:w16sdtdh="http://schemas.microsoft.com/office/word/2020/wordml/sdtdatahash" xmlns:w16se="http://schemas.microsoft.com/office/word/2015/wordml/symex" xmlns:wpg="http://schemas.microsoft.com/office/word/2010/wordprocessingGroup" xmlns:wpi="http://schemas.microsoft.com/office/word/2010/wordprocessingInk" xmlns:wne="http://schemas.microsoft.com/office/word/2006/wordml" xmlns:wps="http://schemas.microsoft.com/office/word/2010/wordprocessingShape" mc:Ignorable="w14 w15 w16se w16cid w16 w16cex w16sdtdh wp14">
+  <w:footnote w:type="separator" w:id="-1">
+    <w:p>
+      <w:r>
+        <w:separator/>
+      </w:r>
+    </w:p>
+  </w:footnote>
+  <w:footnote w:type="continuationSeparator" w:id="0">
+    <w:p>
+      <w:r>
+        <w:continuationSeparator/>
+      </w:r>
+    </w:p>
+  </w:footnote>
+</w:footnotes>
+</file>
+
+<file path=word/header1.xml><?xml version="1.0" encoding="utf-8"?>
+<w:hdr xmlns:wpc="http://schemas.microsoft.com/office/word/2010/wordprocessingCanvas" xmlns:cx="http://schemas.microsoft.com/office/drawing/2014/chartex" xmlns:cx1="http://schemas.microsoft.com/office/drawing/2015/9/8/chartex" xmlns:cx2="http://schemas.microsoft.com/office/drawing/2015/10/21/chartex" xmlns:cx3="http://schemas.microsoft.com/office/drawing/2016/5/9/chartex" xmlns:cx4="http://schemas.microsoft.com/office/drawing/2016/5/10/chartex" xmlns:cx5="http://schemas.microsoft.com/office/drawing/2016/5/11/chartex" xmlns:cx6="http://schemas.microsoft.com/office/drawing/2016/5/12/chartex" xmlns:cx7="http://schemas.microsoft.com/office/drawing/2016/5/13/chartex" xmlns:cx8="http://schemas.microsoft.com/office/drawing/2016/5/14/chartex" xmlns:mc="http://schemas.openxmlformats.org/markup-compatibility/2006" xmlns:aink="http://schemas.microsoft.com/office/drawing/2016/ink" xmlns:am3d="http://schemas.microsoft.com/office/drawing/2017/model3d" xmlns:o="urn:schemas-microsoft-com:office:office" xmlns:oel="http://schemas.microsoft.com/office/2019/extlst" xmlns:r="http://schemas.openxmlformats.org/officeDocument/2006/relationships" xmlns:m="http://schemas.openxmlformats.org/officeDocument/2006/math" xmlns:v="urn:schemas-microsoft-com:vml" xmlns:wp14="http://schemas.microsoft.com/office/word/2010/wordprocessingDrawing" xmlns:wp="http://schemas.openxmlformats.org/drawingml/2006/wordprocessingDrawing" xmlns:w10="urn:schemas-microsoft-com:office:word" xmlns:w="http://schemas.openxmlformats.org/wordprocessingml/2006/main" xmlns:w14="http://schemas.microsoft.com/office/word/2010/wordml" xmlns:w15="http://schemas.microsoft.com/office/word/2012/wordml" xmlns:w16cex="http://schemas.microsoft.com/office/word/2018/wordml/cex" xmlns:w16cid="http://schemas.microsoft.com/office/word/2016/wordml/cid" xmlns:w16="http://schemas.microsoft.com/office/word/2018/wordml" xmlns:w16sdtdh="http://schemas.microsoft.com/office/word/2020/wordml/sdtdatahash" xmlns:w16se="http://schemas.microsoft.com/office/word/2015/wordml/symex" xmlns:wpg="http://schemas.microsoft.com/office/word/2010/wordprocessingGroup" xmlns:wpi="http://schemas.microsoft.com/office/word/2010/wordprocessingInk" xmlns:wne="http://schemas.microsoft.com/office/word/2006/wordml" xmlns:wps="http://schemas.microsoft.com/office/word/2010/wordprocessingShape" mc:Ignorable="w14 w15 w16se w16cid w16 w16cex w16sdtdh wp14">
+  <w:p>
+    <w:pPr>
+      <w:pStyle w:val="Header"/>
+    </w:pPr>
+  </w:p>
+</w:hdr>
+</file>
+
+<file path=word/header2.xml><?xml version="1.0" encoding="utf-8"?>
+<w:hdr xmlns:wpc="http://schemas.microsoft.com/office/word/2010/wordprocessingCanvas" xmlns:cx="http://schemas.microsoft.com/office/drawing/2014/chartex" xmlns:cx1="http://schemas.microsoft.com/office/drawing/2015/9/8/chartex" xmlns:cx2="http://schemas.microsoft.com/office/drawing/2015/10/21/chartex" xmlns:cx3="http://schemas.microsoft.com/office/drawing/2016/5/9/chartex" xmlns:cx4="http://schemas.microsoft.com/office/drawing/2016/5/10/chartex" xmlns:cx5="http://schemas.microsoft.com/office/drawing/2016/5/11/chartex" xmlns:cx6="http://schemas.microsoft.com/office/drawing/2016/5/12/chartex" xmlns:cx7="http://schemas.microsoft.com/office/drawing/2016/5/13/chartex" xmlns:cx8="http://schemas.microsoft.com/office/drawing/2016/5/14/chartex" xmlns:mc="http://schemas.openxmlformats.org/markup-compatibility/2006" xmlns:aink="http://schemas.microsoft.com/office/drawing/2016/ink" xmlns:am3d="http://schemas.microsoft.com/office/drawing/2017/model3d" xmlns:o="urn:schemas-microsoft-com:office:office" xmlns:oel="http://schemas.microsoft.com/office/2019/extlst" xmlns:r="http://schemas.openxmlformats.org/officeDocument/2006/relationships" xmlns:m="http://schemas.openxmlformats.org/officeDocument/2006/math" xmlns:v="urn:schemas-microsoft-com:vml" xmlns:wp14="http://schemas.microsoft.com/office/word/2010/wordprocessingDrawing" xmlns:wp="http://schemas.openxmlformats.org/drawingml/2006/wordprocessingDrawing" xmlns:w10="urn:schemas-microsoft-com:office:word" xmlns:w="http://schemas.openxmlformats.org/wordprocessingml/2006/main" xmlns:w14="http://schemas.microsoft.com/office/word/2010/wordml" xmlns:w15="http://schemas.microsoft.com/office/word/2012/wordml" xmlns:w16cex="http://schemas.microsoft.com/office/word/2018/wordml/cex" xmlns:w16cid="http://schemas.microsoft.com/office/word/2016/wordml/cid" xmlns:w16="http://schemas.microsoft.com/office/word/2018/wordml" xmlns:w16sdtdh="http://schemas.microsoft.com/office/word/2020/wordml/sdtdatahash" xmlns:w16se="http://schemas.microsoft.com/office/word/2015/wordml/symex" xmlns:wpg="http://schemas.microsoft.com/office/word/2010/wordprocessingGroup" xmlns:wpi="http://schemas.microsoft.com/office/word/2010/wordprocessingInk" xmlns:wne="http://schemas.microsoft.com/office/word/2006/wordml" xmlns:wps="http://schemas.microsoft.com/office/word/2010/wordprocessingShape" mc:Ignorable="w14 w15 w16se w16cid w16 w16cex w16sdtdh wp14">
+  <w:sdt>
+    <w:sdtPr>
+      <w:alias w:val="testTableWithHeader"/>
+      <w:tag w:val="testTableWithHeader"/>
+      <w:id w:val="-1081134363"/>
+      <w:placeholder>
+        <w:docPart w:val="DefaultPlaceholder_-1854013440"/>
+      </w:placeholder>
+    </w:sdtPr>
+    <w:sdtContent>
+      <w:tbl>
+        <w:tblPr>
+          <w:tblStyle w:val="TableGrid"/>
+          <w:tblW w:w="0" w:type="auto"/>
+          <w:tblLook w:val="04A0" w:firstRow="1" w:lastRow="0" w:firstColumn="1" w:lastColumn="0" w:noHBand="0" w:noVBand="1"/>
+        </w:tblPr>
+        <w:tblGrid>
+          <w:gridCol w:w="4508"/>
+          <w:gridCol w:w="4508"/>
+        </w:tblGrid>
+        <w:tr>
+          <w:tc>
+            <w:tcPr>
+              <w:tcW w:w="4508" w:type="dxa"/>
+            </w:tcPr>
+            <w:p>
+              <w:pPr>
+                <w:pStyle w:val="Header"/>
+              </w:pPr>
+              <w:r>
+                <w:t>Header</w:t>
+              </w:r>
+            </w:p>
+          </w:tc>
+          <w:tc>
+            <w:tcPr>
+              <w:tcW w:w="4508" w:type="dxa"/>
+            </w:tcPr>
+            <w:p>
+              <w:pPr>
+                <w:pStyle w:val="Header"/>
+              </w:pPr>
+              <w:r>
+                <w:t>Header2</w:t>
+              </w:r>
+            </w:p>
+          </w:tc>
+        </w:tr>
+        <w:tr>
+          <w:tc>
+            <w:tcPr>
+              <w:tcW w:w="4508" w:type="dxa"/>
+            </w:tcPr>
+            <w:sdt>
+              <w:sdtPr>
+                <w:alias w:val="row1column1"/>
+                <w:tag w:val="row1column1"/>
+                <w:id w:val="1345901860"/>
+                <w:placeholder>
+                  <w:docPart w:val="DefaultPlaceholder_-1854013440"/>
+                </w:placeholder>
+              </w:sdtPr>
+              <w:sdtContent>
+                <w:p>
+                  <w:pPr>
+                    <w:pStyle w:val="Header"/>
+                  </w:pPr>
+                  <w:r>
+                    <w:t>Value 1</w:t>
+                  </w:r>
+                </w:p>
+              </w:sdtContent>
+            </w:sdt>
+          </w:tc>
+          <w:tc>
+            <w:tcPr>
+              <w:tcW w:w="4508" w:type="dxa"/>
+            </w:tcPr>
+            <w:sdt>
+              <w:sdtPr>
+                <w:alias w:val="row1column2"/>
+                <w:tag w:val="row1column2"/>
+                <w:id w:val="-588075939"/>
+                <w:placeholder>
+                  <w:docPart w:val="DefaultPlaceholder_-1854013440"/>
+                </w:placeholder>
+              </w:sdtPr>
+              <w:sdtContent>
+                <w:p>
+                  <w:pPr>
+                    <w:pStyle w:val="Header"/>
+                  </w:pPr>
+                  <w:r>
+                    <w:t>Value 2</w:t>
+                  </w:r>
+                </w:p>
+              </w:sdtContent>
+            </w:sdt>
+          </w:tc>
+        </w:tr>
+      </w:tbl>
+    </w:sdtContent>
+  </w:sdt>
+  <w:p>
+    <w:pPr>
+      <w:pStyle w:val="Header"/>
+    </w:pPr>
+  </w:p>
+  <w:sdt>
+    <w:sdtPr>
+      <w:alias w:val="testTableWithoutHeader"/>
+      <w:tag w:val="testTableWithoutHeader"/>
+      <w:id w:val="-1428503545"/>
+      <w:placeholder>
+        <w:docPart w:val="DefaultPlaceholder_-1854013440"/>
+      </w:placeholder>
+    </w:sdtPr>
+    <w:sdtContent>
+      <w:tbl>
+        <w:tblPr>
+          <w:tblStyle w:val="TableGrid"/>
+          <w:tblW w:w="0" w:type="auto"/>
+          <w:tblLook w:val="04A0" w:firstRow="1" w:lastRow="0" w:firstColumn="1" w:lastColumn="0" w:noHBand="0" w:noVBand="1"/>
+        </w:tblPr>
+        <w:tblGrid>
+          <w:gridCol w:w="4508"/>
+          <w:gridCol w:w="4508"/>
+        </w:tblGrid>
+        <w:tr>
+          <w:tc>
+            <w:tcPr>
+              <w:tcW w:w="4508" w:type="dxa"/>
+            </w:tcPr>
+            <w:sdt>
+              <w:sdtPr>
+                <w:alias w:val="row1column1"/>
+                <w:tag w:val="row1column1"/>
+                <w:id w:val="513119725"/>
+                <w:placeholder>
+                  <w:docPart w:val="CA1E61607B7B4E9B8C4E9B7B96074CCF"/>
+                </w:placeholder>
+              </w:sdtPr>
+              <w:sdtContent>
+                <w:p>
+                  <w:pPr>
+                    <w:pStyle w:val="Header"/>
+                  </w:pPr>
+                  <w:r>
+                    <w:t>Value 1</w:t>
+                  </w:r>
+                </w:p>
+              </w:sdtContent>
+            </w:sdt>
+          </w:tc>
+          <w:tc>
+            <w:tcPr>
+              <w:tcW w:w="4508" w:type="dxa"/>
+            </w:tcPr>
+            <w:p>
+              <w:pPr>
+                <w:pStyle w:val="Header"/>
+              </w:pPr>
+              <w:sdt>
+                <w:sdtPr>
+                  <w:alias w:val="row1column2"/>
+                  <w:tag w:val="row1column2"/>
+                  <w:id w:val="1124657613"/>
+                  <w:placeholder>
+                    <w:docPart w:val="385E15D099434F30855C398337938D06"/>
+                  </w:placeholder>
+                </w:sdtPr>
+                <w:sdtContent>
+                  <w:r>
+                    <w:t>Value 2</w:t>
+                  </w:r>
+                </w:sdtContent>
+              </w:sdt>
+            </w:p>
+          </w:tc>
+        </w:tr>
+        <w:tr>
+          <w:tc>
+            <w:tcPr>
+              <w:tcW w:w="4508" w:type="dxa"/>
+            </w:tcPr>
+            <w:p>
+              <w:pPr>
+                <w:pStyle w:val="Header"/>
+              </w:pPr>
+            </w:p>
+          </w:tc>
+          <w:tc>
+            <w:tcPr>
+              <w:tcW w:w="4508" w:type="dxa"/>
+            </w:tcPr>
+            <w:p>
+              <w:pPr>
+                <w:pStyle w:val="Header"/>
+              </w:pPr>
+            </w:p>
+          </w:tc>
+        </w:tr>
+      </w:tbl>
+    </w:sdtContent>
+  </w:sdt>
+  <w:p>
+    <w:pPr>
+      <w:pStyle w:val="Header"/>
+    </w:pPr>
+  </w:p>
+  <w:sdt>
+    <w:sdtPr>
+      <w:alias w:val="testImage"/>
+      <w:tag w:val="testImage"/>
+      <w:id w:val="246168330"/>
+      <w:placeholder>
+        <w:docPart w:val="4C6C085008A04B06840FD5A86D915F6B"/>
+      </w:placeholder>
+      <w:showingPlcHdr/>
+    </w:sdtPr>
+    <w:sdtContent>
+      <w:p>
+        <w:pPr>
+          <w:pStyle w:val="Header"/>
+        </w:pPr>
+        <w:r>
+          <w:rPr>
+            <w:rStyle w:val="PlaceholderText"/>
+          </w:rPr>
+          <w:t>Click or tap here to enter text.</w:t>
+        </w:r>
+      </w:p>
+    </w:sdtContent>
+  </w:sdt>
+  <w:sdt>
+    <w:sdtPr>
+      <w:rPr>
+        <w:lang w:val="en-US"/>
+      </w:rPr>
+      <w:alias w:val="testText"/>
+      <w:tag w:val="testText"/>
+      <w:id w:val="-971524326"/>
+      <w:placeholder>
+        <w:docPart w:val="07C2A30A2F074DF6BBF04F5EDD6F4F95"/>
+      </w:placeholder>
+    </w:sdtPr>
+    <w:sdtContent>
+      <w:p>
+        <w:pPr>
+          <w:rPr>
+            <w:lang w:val="en-US"/>
+          </w:rPr>
+        </w:pPr>
+        <w:r>
+          <w:rPr>
+            <w:lang w:val="en-US"/>
+          </w:rPr>
+          <w:t>Testing test 1</w:t>
+        </w:r>
+      </w:p>
+    </w:sdtContent>
+  </w:sdt>
+  <w:p>
+    <w:pPr>
+      <w:rPr>
+        <w:lang w:val="en-US"/>
+      </w:rPr>
+    </w:pPr>
+    <w:sdt>
+      <w:sdtPr>
+        <w:rPr>
+          <w:lang w:val="en-US"/>
+        </w:rPr>
+        <w:alias w:val="testText2"/>
+        <w:tag w:val="testText2"/>
+        <w:id w:val="-1243862684"/>
+        <w:placeholder>
+          <w:docPart w:val="09D552BBB2F84093A553FD11D5AC6FC4"/>
+        </w:placeholder>
+      </w:sdtPr>
+      <w:sdtContent>
+        <w:r>
+          <w:rPr>
+            <w:lang w:val="en-US"/>
+          </w:rPr>
+          <w:t>es</w:t>
+        </w:r>
+      </w:sdtContent>
+    </w:sdt>
+  </w:p>
+</w:hdr>
+</file>
+
+<file path=word/header3.xml><?xml version="1.0" encoding="utf-8"?>
+<w:hdr xmlns:wpc="http://schemas.microsoft.com/office/word/2010/wordprocessingCanvas" xmlns:cx="http://schemas.microsoft.com/office/drawing/2014/chartex" xmlns:cx1="http://schemas.microsoft.com/office/drawing/2015/9/8/chartex" xmlns:cx2="http://schemas.microsoft.com/office/drawing/2015/10/21/chartex" xmlns:cx3="http://schemas.microsoft.com/office/drawing/2016/5/9/chartex" xmlns:cx4="http://schemas.microsoft.com/office/drawing/2016/5/10/chartex" xmlns:cx5="http://schemas.microsoft.com/office/drawing/2016/5/11/chartex" xmlns:cx6="http://schemas.microsoft.com/office/drawing/2016/5/12/chartex" xmlns:cx7="http://schemas.microsoft.com/office/drawing/2016/5/13/chartex" xmlns:cx8="http://schemas.microsoft.com/office/drawing/2016/5/14/chartex" xmlns:mc="http://schemas.openxmlformats.org/markup-compatibility/2006" xmlns:aink="http://schemas.microsoft.com/office/drawing/2016/ink" xmlns:am3d="http://schemas.microsoft.com/office/drawing/2017/model3d" xmlns:o="urn:schemas-microsoft-com:office:office" xmlns:oel="http://schemas.microsoft.com/office/2019/extlst" xmlns:r="http://schemas.openxmlformats.org/officeDocument/2006/relationships" xmlns:m="http://schemas.openxmlformats.org/officeDocument/2006/math" xmlns:v="urn:schemas-microsoft-com:vml" xmlns:wp14="http://schemas.microsoft.com/office/word/2010/wordprocessingDrawing" xmlns:wp="http://schemas.openxmlformats.org/drawingml/2006/wordprocessingDrawing" xmlns:w10="urn:schemas-microsoft-com:office:word" xmlns:w="http://schemas.openxmlformats.org/wordprocessingml/2006/main" xmlns:w14="http://schemas.microsoft.com/office/word/2010/wordml" xmlns:w15="http://schemas.microsoft.com/office/word/2012/wordml" xmlns:w16cex="http://schemas.microsoft.com/office/word/2018/wordml/cex" xmlns:w16cid="http://schemas.microsoft.com/office/word/2016/wordml/cid" xmlns:w16="http://schemas.microsoft.com/office/word/2018/wordml" xmlns:w16sdtdh="http://schemas.microsoft.com/office/word/2020/wordml/sdtdatahash" xmlns:w16se="http://schemas.microsoft.com/office/word/2015/wordml/symex" xmlns:wpg="http://schemas.microsoft.com/office/word/2010/wordprocessingGroup" xmlns:wpi="http://schemas.microsoft.com/office/word/2010/wordprocessingInk" xmlns:wne="http://schemas.microsoft.com/office/word/2006/wordml" xmlns:wps="http://schemas.microsoft.com/office/word/2010/wordprocessingShape" mc:Ignorable="w14 w15 w16se w16cid w16 w16cex w16sdtdh wp14">
+  <w:p>
+    <w:pPr>
+      <w:pStyle w:val="Header"/>
+    </w:pPr>
+  </w:p>
+</w:hdr>
 </file>
 
 <file path=word/styles.xml><?xml version="1.0" encoding="utf-8"?>
@@ -45,6 +1425,1134 @@
       </w:rPr>
     </w:rPrDefault>
     <w:pPrDefault/>
+  </w:docDefaults>
+  <w:latentStyles w:defLockedState="0" w:defUIPriority="99" w:defSemiHidden="0" w:defUnhideWhenUsed="0" w:defQFormat="0" w:count="376">
+    <w:lsdException w:name="Normal" w:uiPriority="0" w:qFormat="1"/>
+    <w:lsdException w:name="heading 1" w:uiPriority="9" w:qFormat="1"/>
+    <w:lsdException w:name="heading 2" w:semiHidden="1" w:uiPriority="9" w:unhideWhenUsed="1" w:qFormat="1"/>
+    <w:lsdException w:name="heading 3" w:semiHidden="1" w:uiPriority="9" w:unhideWhenUsed="1" w:qFormat="1"/>
+    <w:lsdException w:name="heading 4" w:semiHidden="1" w:uiPriority="9" w:unhideWhenUsed="1" w:qFormat="1"/>
+    <w:lsdException w:name="heading 5" w:semiHidden="1" w:uiPriority="9" w:unhideWhenUsed="1" w:qFormat="1"/>
+    <w:lsdException w:name="heading 6" w:semiHidden="1" w:uiPriority="9" w:unhideWhenUsed="1" w:qFormat="1"/>
+    <w:lsdException w:name="heading 7" w:semiHidden="1" w:uiPriority="9" w:unhideWhenUsed="1" w:qFormat="1"/>
+    <w:lsdException w:name="heading 8" w:semiHidden="1" w:uiPriority="9" w:unhideWhenUsed="1" w:qFormat="1"/>
+    <w:lsdException w:name="heading 9" w:semiHidden="1" w:uiPriority="9" w:unhideWhenUsed="1" w:qFormat="1"/>
+    <w:lsdException w:name="index 1" w:semiHidden="1" w:unhideWhenUsed="1"/>
+    <w:lsdException w:name="index 2" w:semiHidden="1" w:unhideWhenUsed="1"/>
+    <w:lsdException w:name="index 3" w:semiHidden="1" w:unhideWhenUsed="1"/>
+    <w:lsdException w:name="index 4" w:semiHidden="1" w:unhideWhenUsed="1"/>
+    <w:lsdException w:name="index 5" w:semiHidden="1" w:unhideWhenUsed="1"/>
+    <w:lsdException w:name="index 6" w:semiHidden="1" w:unhideWhenUsed="1"/>
+    <w:lsdException w:name="index 7" w:semiHidden="1" w:unhideWhenUsed="1"/>
+    <w:lsdException w:name="index 8" w:semiHidden="1" w:unhideWhenUsed="1"/>
+    <w:lsdException w:name="index 9" w:semiHidden="1" w:unhideWhenUsed="1"/>
+    <w:lsdException w:name="toc 1" w:semiHidden="1" w:uiPriority="39" w:unhideWhenUsed="1"/>
+    <w:lsdException w:name="toc 2" w:semiHidden="1" w:uiPriority="39" w:unhideWhenUsed="1"/>
+    <w:lsdException w:name="toc 3" w:semiHidden="1" w:uiPriority="39" w:unhideWhenUsed="1"/>
+    <w:lsdException w:name="toc 4" w:semiHidden="1" w:uiPriority="39" w:unhideWhenUsed="1"/>
+    <w:lsdException w:name="toc 5" w:semiHidden="1" w:uiPriority="39" w:unhideWhenUsed="1"/>
+    <w:lsdException w:name="toc 6" w:semiHidden="1" w:uiPriority="39" w:unhideWhenUsed="1"/>
+    <w:lsdException w:name="toc 7" w:semiHidden="1" w:uiPriority="39" w:unhideWhenUsed="1"/>
+    <w:lsdException w:name="toc 8" w:semiHidden="1" w:uiPriority="39" w:unhideWhenUsed="1"/>
+    <w:lsdException w:name="toc 9" w:semiHidden="1" w:uiPriority="39" w:unhideWhenUsed="1"/>
+    <w:lsdException w:name="Normal Indent" w:semiHidden="1" w:unhideWhenUsed="1"/>
+    <w:lsdException w:name="footnote text" w:semiHidden="1" w:unhideWhenUsed="1"/>
+    <w:lsdException w:name="annotation text" w:semiHidden="1" w:unhideWhenUsed="1"/>
+    <w:lsdException w:name="header" w:semiHidden="1" w:unhideWhenUsed="1"/>
+    <w:lsdException w:name="footer" w:semiHidden="1" w:unhideWhenUsed="1"/>
+    <w:lsdException w:name="index heading" w:semiHidden="1" w:unhideWhenUsed="1"/>
+    <w:lsdException w:name="caption" w:semiHidden="1" w:uiPriority="35" w:unhideWhenUsed="1" w:qFormat="1"/>
+    <w:lsdException w:name="table of figures" w:semiHidden="1" w:unhideWhenUsed="1"/>
+    <w:lsdException w:name="envelope address" w:semiHidden="1" w:unhideWhenUsed="1"/>
+    <w:lsdException w:name="envelope return" w:semiHidden="1" w:unhideWhenUsed="1"/>
+    <w:lsdException w:name="footnote reference" w:semiHidden="1" w:unhideWhenUsed="1"/>
+    <w:lsdException w:name="annotation reference" w:semiHidden="1" w:unhideWhenUsed="1"/>
+    <w:lsdException w:name="line number" w:semiHidden="1" w:unhideWhenUsed="1"/>
+    <w:lsdException w:name="page number" w:semiHidden="1" w:unhideWhenUsed="1"/>
+    <w:lsdException w:name="endnote reference" w:semiHidden="1" w:unhideWhenUsed="1"/>
+    <w:lsdException w:name="endnote text" w:semiHidden="1" w:unhideWhenUsed="1"/>
+    <w:lsdException w:name="table of authorities" w:semiHidden="1" w:unhideWhenUsed="1"/>
+    <w:lsdException w:name="macro" w:semiHidden="1" w:unhideWhenUsed="1"/>
+    <w:lsdException w:name="toa heading" w:semiHidden="1" w:unhideWhenUsed="1"/>
+    <w:lsdException w:name="List" w:semiHidden="1" w:unhideWhenUsed="1"/>
+    <w:lsdException w:name="List Bullet" w:semiHidden="1" w:unhideWhenUsed="1"/>
+    <w:lsdException w:name="List Number" w:semiHidden="1" w:unhideWhenUsed="1"/>
+    <w:lsdException w:name="List 2" w:semiHidden="1" w:unhideWhenUsed="1"/>
+    <w:lsdException w:name="List 3" w:semiHidden="1" w:unhideWhenUsed="1"/>
+    <w:lsdException w:name="List 4" w:semiHidden="1" w:unhideWhenUsed="1"/>
+    <w:lsdException w:name="List 5" w:semiHidden="1" w:unhideWhenUsed="1"/>
+    <w:lsdException w:name="List Bullet 2" w:semiHidden="1" w:unhideWhenUsed="1"/>
+    <w:lsdException w:name="List Bullet 3" w:semiHidden="1" w:unhideWhenUsed="1"/>
+    <w:lsdException w:name="List Bullet 4" w:semiHidden="1" w:unhideWhenUsed="1"/>
+    <w:lsdException w:name="List Bullet 5" w:semiHidden="1" w:unhideWhenUsed="1"/>
+    <w:lsdException w:name="List Number 2" w:semiHidden="1" w:unhideWhenUsed="1"/>
+    <w:lsdException w:name="List Number 3" w:semiHidden="1" w:unhideWhenUsed="1"/>
+    <w:lsdException w:name="List Number 4" w:semiHidden="1" w:unhideWhenUsed="1"/>
+    <w:lsdException w:name="List Number 5" w:semiHidden="1" w:unhideWhenUsed="1"/>
+    <w:lsdException w:name="Title" w:uiPriority="10" w:qFormat="1"/>
+    <w:lsdException w:name="Closing" w:semiHidden="1" w:unhideWhenUsed="1"/>
+    <w:lsdException w:name="Signature" w:semiHidden="1" w:unhideWhenUsed="1"/>
+    <w:lsdException w:name="Default Paragraph Font" w:semiHidden="1" w:uiPriority="1" w:unhideWhenUsed="1"/>
+    <w:lsdException w:name="Body Text" w:semiHidden="1" w:unhideWhenUsed="1"/>
+    <w:lsdException w:name="Body Text Indent" w:semiHidden="1" w:unhideWhenUsed="1"/>
+    <w:lsdException w:name="List Continue" w:semiHidden="1" w:unhideWhenUsed="1"/>
+    <w:lsdException w:name="List Continue 2" w:semiHidden="1" w:unhideWhenUsed="1"/>
+    <w:lsdException w:name="List Continue 3" w:semiHidden="1" w:unhideWhenUsed="1"/>
+    <w:lsdException w:name="List Continue 4" w:semiHidden="1" w:unhideWhenUsed="1"/>
+    <w:lsdException w:name="List Continue 5" w:semiHidden="1" w:unhideWhenUsed="1"/>
+    <w:lsdException w:name="Message Header" w:semiHidden="1" w:unhideWhenUsed="1"/>
+    <w:lsdException w:name="Subtitle" w:uiPriority="11" w:qFormat="1"/>
+    <w:lsdException w:name="Salutation" w:semiHidden="1" w:unhideWhenUsed="1"/>
+    <w:lsdException w:name="Date" w:semiHidden="1" w:unhideWhenUsed="1"/>
+    <w:lsdException w:name="Body Text First Indent" w:semiHidden="1" w:unhideWhenUsed="1"/>
+    <w:lsdException w:name="Body Text First Indent 2" w:semiHidden="1" w:unhideWhenUsed="1"/>
+    <w:lsdException w:name="Note Heading" w:semiHidden="1" w:unhideWhenUsed="1"/>
+    <w:lsdException w:name="Body Text 2" w:semiHidden="1" w:unhideWhenUsed="1"/>
+    <w:lsdException w:name="Body Text 3" w:semiHidden="1" w:unhideWhenUsed="1"/>
+    <w:lsdException w:name="Body Text Indent 2" w:semiHidden="1" w:unhideWhenUsed="1"/>
+    <w:lsdException w:name="Body Text Indent 3" w:semiHidden="1" w:unhideWhenUsed="1"/>
+    <w:lsdException w:name="Block Text" w:semiHidden="1" w:unhideWhenUsed="1"/>
+    <w:lsdException w:name="Hyperlink" w:semiHidden="1" w:unhideWhenUsed="1"/>
+    <w:lsdException w:name="FollowedHyperlink" w:semiHidden="1" w:unhideWhenUsed="1"/>
+    <w:lsdException w:name="Strong" w:uiPriority="22" w:qFormat="1"/>
+    <w:lsdException w:name="Emphasis" w:uiPriority="20" w:qFormat="1"/>
+    <w:lsdException w:name="Document Map" w:semiHidden="1" w:unhideWhenUsed="1"/>
+    <w:lsdException w:name="Plain Text" w:semiHidden="1" w:unhideWhenUsed="1"/>
+    <w:lsdException w:name="E-mail Signature" w:semiHidden="1" w:unhideWhenUsed="1"/>
+    <w:lsdException w:name="HTML Top of Form" w:semiHidden="1" w:unhideWhenUsed="1"/>
+    <w:lsdException w:name="HTML Bottom of Form" w:semiHidden="1" w:unhideWhenUsed="1"/>
+    <w:lsdException w:name="Normal (Web)" w:semiHidden="1" w:unhideWhenUsed="1"/>
+    <w:lsdException w:name="HTML Acronym" w:semiHidden="1" w:unhideWhenUsed="1"/>
+    <w:lsdException w:name="HTML Address" w:semiHidden="1" w:unhideWhenUsed="1"/>
+    <w:lsdException w:name="HTML Cite" w:semiHidden="1" w:unhideWhenUsed="1"/>
+    <w:lsdException w:name="HTML Code" w:semiHidden="1" w:unhideWhenUsed="1"/>
+    <w:lsdException w:name="HTML Definition" w:semiHidden="1" w:unhideWhenUsed="1"/>
+    <w:lsdException w:name="HTML Keyboard" w:semiHidden="1" w:unhideWhenUsed="1"/>
+    <w:lsdException w:name="HTML Preformatted" w:semiHidden="1" w:unhideWhenUsed="1"/>
+    <w:lsdException w:name="HTML Sample" w:semiHidden="1" w:unhideWhenUsed="1"/>
+    <w:lsdException w:name="HTML Typewriter" w:semiHidden="1" w:unhideWhenUsed="1"/>
+    <w:lsdException w:name="HTML Variable" w:semiHidden="1" w:unhideWhenUsed="1"/>
+    <w:lsdException w:name="Normal Table" w:semiHidden="1" w:unhideWhenUsed="1"/>
+    <w:lsdException w:name="annotation subject" w:semiHidden="1" w:unhideWhenUsed="1"/>
+    <w:lsdException w:name="No List" w:semiHidden="1" w:unhideWhenUsed="1"/>
+    <w:lsdException w:name="Outline List 1" w:semiHidden="1" w:unhideWhenUsed="1"/>
+    <w:lsdException w:name="Outline List 2" w:semiHidden="1" w:unhideWhenUsed="1"/>
+    <w:lsdException w:name="Outline List 3" w:semiHidden="1" w:unhideWhenUsed="1"/>
+    <w:lsdException w:name="Table Simple 1" w:semiHidden="1" w:unhideWhenUsed="1"/>
+    <w:lsdException w:name="Table Simple 2" w:semiHidden="1" w:unhideWhenUsed="1"/>
+    <w:lsdException w:name="Table Simple 3" w:semiHidden="1" w:unhideWhenUsed="1"/>
+    <w:lsdException w:name="Table Classic 1" w:semiHidden="1" w:unhideWhenUsed="1"/>
+    <w:lsdException w:name="Table Classic 2" w:semiHidden="1" w:unhideWhenUsed="1"/>
+    <w:lsdException w:name="Table Classic 3" w:semiHidden="1" w:unhideWhenUsed="1"/>
+    <w:lsdException w:name="Table Classic 4" w:semiHidden="1" w:unhideWhenUsed="1"/>
+    <w:lsdException w:name="Table Colorful 1" w:semiHidden="1" w:unhideWhenUsed="1"/>
+    <w:lsdException w:name="Table Colorful 2" w:semiHidden="1" w:unhideWhenUsed="1"/>
+    <w:lsdException w:name="Table Colorful 3" w:semiHidden="1" w:unhideWhenUsed="1"/>
+    <w:lsdException w:name="Table Columns 1" w:semiHidden="1" w:unhideWhenUsed="1"/>
+    <w:lsdException w:name="Table Columns 2" w:semiHidden="1" w:unhideWhenUsed="1"/>
+    <w:lsdException w:name="Table Columns 3" w:semiHidden="1" w:unhideWhenUsed="1"/>
+    <w:lsdException w:name="Table Columns 4" w:semiHidden="1" w:unhideWhenUsed="1"/>
+    <w:lsdException w:name="Table Columns 5" w:semiHidden="1" w:unhideWhenUsed="1"/>
+    <w:lsdException w:name="Table Grid 1" w:semiHidden="1" w:unhideWhenUsed="1"/>
+    <w:lsdException w:name="Table Grid 2" w:semiHidden="1" w:unhideWhenUsed="1"/>
+    <w:lsdException w:name="Table Grid 3" w:semiHidden="1" w:unhideWhenUsed="1"/>
+    <w:lsdException w:name="Table Grid 4" w:semiHidden="1" w:unhideWhenUsed="1"/>
+    <w:lsdException w:name="Table Grid 5" w:semiHidden="1" w:unhideWhenUsed="1"/>
+    <w:lsdException w:name="Table Grid 6" w:semiHidden="1" w:unhideWhenUsed="1"/>
+    <w:lsdException w:name="Table Grid 7" w:semiHidden="1" w:unhideWhenUsed="1"/>
+    <w:lsdException w:name="Table Grid 8" w:semiHidden="1" w:unhideWhenUsed="1"/>
+    <w:lsdException w:name="Table List 1" w:semiHidden="1" w:unhideWhenUsed="1"/>
+    <w:lsdException w:name="Table List 2" w:semiHidden="1" w:unhideWhenUsed="1"/>
+    <w:lsdException w:name="Table List 3" w:semiHidden="1" w:unhideWhenUsed="1"/>
+    <w:lsdException w:name="Table List 4" w:semiHidden="1" w:unhideWhenUsed="1"/>
+    <w:lsdException w:name="Table List 5" w:semiHidden="1" w:unhideWhenUsed="1"/>
+    <w:lsdException w:name="Table List 6" w:semiHidden="1" w:unhideWhenUsed="1"/>
+    <w:lsdException w:name="Table List 7" w:semiHidden="1" w:unhideWhenUsed="1"/>
+    <w:lsdException w:name="Table List 8" w:semiHidden="1" w:unhideWhenUsed="1"/>
+    <w:lsdException w:name="Table 3D effects 1" w:semiHidden="1" w:unhideWhenUsed="1"/>
+    <w:lsdException w:name="Table 3D effects 2" w:semiHidden="1" w:unhideWhenUsed="1"/>
+    <w:lsdException w:name="Table 3D effects 3" w:semiHidden="1" w:unhideWhenUsed="1"/>
+    <w:lsdException w:name="Table Contemporary" w:semiHidden="1" w:unhideWhenUsed="1"/>
+    <w:lsdException w:name="Table Elegant" w:semiHidden="1" w:unhideWhenUsed="1"/>
+    <w:lsdException w:name="Table Professional" w:semiHidden="1" w:unhideWhenUsed="1"/>
+    <w:lsdException w:name="Table Subtle 1" w:semiHidden="1" w:unhideWhenUsed="1"/>
+    <w:lsdException w:name="Table Subtle 2" w:semiHidden="1" w:unhideWhenUsed="1"/>
+    <w:lsdException w:name="Table Web 1" w:semiHidden="1" w:unhideWhenUsed="1"/>
+    <w:lsdException w:name="Table Web 2" w:semiHidden="1" w:unhideWhenUsed="1"/>
+    <w:lsdException w:name="Table Web 3" w:semiHidden="1" w:unhideWhenUsed="1"/>
+    <w:lsdException w:name="Balloon Text" w:semiHidden="1" w:unhideWhenUsed="1"/>
+    <w:lsdException w:name="Table Grid" w:uiPriority="39"/>
+    <w:lsdException w:name="Table Theme" w:semiHidden="1" w:unhideWhenUsed="1"/>
+    <w:lsdException w:name="Placeholder Text" w:semiHidden="1"/>
+    <w:lsdException w:name="No Spacing" w:uiPriority="1" w:qFormat="1"/>
+    <w:lsdException w:name="Light Shading" w:uiPriority="60"/>
+    <w:lsdException w:name="Light List" w:uiPriority="61"/>
+    <w:lsdException w:name="Light Grid" w:uiPriority="62"/>
+    <w:lsdException w:name="Medium Shading 1" w:uiPriority="63"/>
+    <w:lsdException w:name="Medium Shading 2" w:uiPriority="64"/>
+    <w:lsdException w:name="Medium List 1" w:uiPriority="65"/>
+    <w:lsdException w:name="Medium List 2" w:uiPriority="66"/>
+    <w:lsdException w:name="Medium Grid 1" w:uiPriority="67"/>
+    <w:lsdException w:name="Medium Grid 2" w:uiPriority="68"/>
+    <w:lsdException w:name="Medium Grid 3" w:uiPriority="69"/>
+    <w:lsdException w:name="Dark List" w:uiPriority="70"/>
+    <w:lsdException w:name="Colorful Shading" w:uiPriority="71"/>
+    <w:lsdException w:name="Colorful List" w:uiPriority="72"/>
+    <w:lsdException w:name="Colorful Grid" w:uiPriority="73"/>
+    <w:lsdException w:name="Light Shading Accent 1" w:uiPriority="60"/>
+    <w:lsdException w:name="Light List Accent 1" w:uiPriority="61"/>
+    <w:lsdException w:name="Light Grid Accent 1" w:uiPriority="62"/>
+    <w:lsdException w:name="Medium Shading 1 Accent 1" w:uiPriority="63"/>
+    <w:lsdException w:name="Medium Shading 2 Accent 1" w:uiPriority="64"/>
+    <w:lsdException w:name="Medium List 1 Accent 1" w:uiPriority="65"/>
+    <w:lsdException w:name="Revision" w:semiHidden="1"/>
+    <w:lsdException w:name="List Paragraph" w:uiPriority="34" w:qFormat="1"/>
+    <w:lsdException w:name="Quote" w:uiPriority="29" w:qFormat="1"/>
+    <w:lsdException w:name="Intense Quote" w:uiPriority="30" w:qFormat="1"/>
+    <w:lsdException w:name="Medium List 2 Accent 1" w:uiPriority="66"/>
+    <w:lsdException w:name="Medium Grid 1 Accent 1" w:uiPriority="67"/>
+    <w:lsdException w:name="Medium Grid 2 Accent 1" w:uiPriority="68"/>
+    <w:lsdException w:name="Medium Grid 3 Accent 1" w:uiPriority="69"/>
+    <w:lsdException w:name="Dark List Accent 1" w:uiPriority="70"/>
+    <w:lsdException w:name="Colorful Shading Accent 1" w:uiPriority="71"/>
+    <w:lsdException w:name="Colorful List Accent 1" w:uiPriority="72"/>
+    <w:lsdException w:name="Colorful Grid Accent 1" w:uiPriority="73"/>
+    <w:lsdException w:name="Light Shading Accent 2" w:uiPriority="60"/>
+    <w:lsdException w:name="Light List Accent 2" w:uiPriority="61"/>
+    <w:lsdException w:name="Light Grid Accent 2" w:uiPriority="62"/>
+    <w:lsdException w:name="Medium Shading 1 Accent 2" w:uiPriority="63"/>
+    <w:lsdException w:name="Medium Shading 2 Accent 2" w:uiPriority="64"/>
+    <w:lsdException w:name="Medium List 1 Accent 2" w:uiPriority="65"/>
+    <w:lsdException w:name="Medium List 2 Accent 2" w:uiPriority="66"/>
+    <w:lsdException w:name="Medium Grid 1 Accent 2" w:uiPriority="67"/>
+    <w:lsdException w:name="Medium Grid 2 Accent 2" w:uiPriority="68"/>
+    <w:lsdException w:name="Medium Grid 3 Accent 2" w:uiPriority="69"/>
+    <w:lsdException w:name="Dark List Accent 2" w:uiPriority="70"/>
+    <w:lsdException w:name="Colorful Shading Accent 2" w:uiPriority="71"/>
+    <w:lsdException w:name="Colorful List Accent 2" w:uiPriority="72"/>
+    <w:lsdException w:name="Colorful Grid Accent 2" w:uiPriority="73"/>
+    <w:lsdException w:name="Light Shading Accent 3" w:uiPriority="60"/>
+    <w:lsdException w:name="Light List Accent 3" w:uiPriority="61"/>
+    <w:lsdException w:name="Light Grid Accent 3" w:uiPriority="62"/>
+    <w:lsdException w:name="Medium Shading 1 Accent 3" w:uiPriority="63"/>
+    <w:lsdException w:name="Medium Shading 2 Accent 3" w:uiPriority="64"/>
+    <w:lsdException w:name="Medium List 1 Accent 3" w:uiPriority="65"/>
+    <w:lsdException w:name="Medium List 2 Accent 3" w:uiPriority="66"/>
+    <w:lsdException w:name="Medium Grid 1 Accent 3" w:uiPriority="67"/>
+    <w:lsdException w:name="Medium Grid 2 Accent 3" w:uiPriority="68"/>
+    <w:lsdException w:name="Medium Grid 3 Accent 3" w:uiPriority="69"/>
+    <w:lsdException w:name="Dark List Accent 3" w:uiPriority="70"/>
+    <w:lsdException w:name="Colorful Shading Accent 3" w:uiPriority="71"/>
+    <w:lsdException w:name="Colorful List Accent 3" w:uiPriority="72"/>
+    <w:lsdException w:name="Colorful Grid Accent 3" w:uiPriority="73"/>
+    <w:lsdException w:name="Light Shading Accent 4" w:uiPriority="60"/>
+    <w:lsdException w:name="Light List Accent 4" w:uiPriority="61"/>
+    <w:lsdException w:name="Light Grid Accent 4" w:uiPriority="62"/>
+    <w:lsdException w:name="Medium Shading 1 Accent 4" w:uiPriority="63"/>
+    <w:lsdException w:name="Medium Shading 2 Accent 4" w:uiPriority="64"/>
+    <w:lsdException w:name="Medium List 1 Accent 4" w:uiPriority="65"/>
+    <w:lsdException w:name="Medium List 2 Accent 4" w:uiPriority="66"/>
+    <w:lsdException w:name="Medium Grid 1 Accent 4" w:uiPriority="67"/>
+    <w:lsdException w:name="Medium Grid 2 Accent 4" w:uiPriority="68"/>
+    <w:lsdException w:name="Medium Grid 3 Accent 4" w:uiPriority="69"/>
+    <w:lsdException w:name="Dark List Accent 4" w:uiPriority="70"/>
+    <w:lsdException w:name="Colorful Shading Accent 4" w:uiPriority="71"/>
+    <w:lsdException w:name="Colorful List Accent 4" w:uiPriority="72"/>
+    <w:lsdException w:name="Colorful Grid Accent 4" w:uiPriority="73"/>
+    <w:lsdException w:name="Light Shading Accent 5" w:uiPriority="60"/>
+    <w:lsdException w:name="Light List Accent 5" w:uiPriority="61"/>
+    <w:lsdException w:name="Light Grid Accent 5" w:uiPriority="62"/>
+    <w:lsdException w:name="Medium Shading 1 Accent 5" w:uiPriority="63"/>
+    <w:lsdException w:name="Medium Shading 2 Accent 5" w:uiPriority="64"/>
+    <w:lsdException w:name="Medium List 1 Accent 5" w:uiPriority="65"/>
+    <w:lsdException w:name="Medium List 2 Accent 5" w:uiPriority="66"/>
+    <w:lsdException w:name="Medium Grid 1 Accent 5" w:uiPriority="67"/>
+    <w:lsdException w:name="Medium Grid 2 Accent 5" w:uiPriority="68"/>
+    <w:lsdException w:name="Medium Grid 3 Accent 5" w:uiPriority="69"/>
+    <w:lsdException w:name="Dark List Accent 5" w:uiPriority="70"/>
+    <w:lsdException w:name="Colorful Shading Accent 5" w:uiPriority="71"/>
+    <w:lsdException w:name="Colorful List Accent 5" w:uiPriority="72"/>
+    <w:lsdException w:name="Colorful Grid Accent 5" w:uiPriority="73"/>
+    <w:lsdException w:name="Light Shading Accent 6" w:uiPriority="60"/>
+    <w:lsdException w:name="Light List Accent 6" w:uiPriority="61"/>
+    <w:lsdException w:name="Light Grid Accent 6" w:uiPriority="62"/>
+    <w:lsdException w:name="Medium Shading 1 Accent 6" w:uiPriority="63"/>
+    <w:lsdException w:name="Medium Shading 2 Accent 6" w:uiPriority="64"/>
+    <w:lsdException w:name="Medium List 1 Accent 6" w:uiPriority="65"/>
+    <w:lsdException w:name="Medium List 2 Accent 6" w:uiPriority="66"/>
+    <w:lsdException w:name="Medium Grid 1 Accent 6" w:uiPriority="67"/>
+    <w:lsdException w:name="Medium Grid 2 Accent 6" w:uiPriority="68"/>
+    <w:lsdException w:name="Medium Grid 3 Accent 6" w:uiPriority="69"/>
+    <w:lsdException w:name="Dark List Accent 6" w:uiPriority="70"/>
+    <w:lsdException w:name="Colorful Shading Accent 6" w:uiPriority="71"/>
+    <w:lsdException w:name="Colorful List Accent 6" w:uiPriority="72"/>
+    <w:lsdException w:name="Colorful Grid Accent 6" w:uiPriority="73"/>
+    <w:lsdException w:name="Subtle Emphasis" w:uiPriority="19" w:qFormat="1"/>
+    <w:lsdException w:name="Intense Emphasis" w:uiPriority="21" w:qFormat="1"/>
+    <w:lsdException w:name="Subtle Reference" w:uiPriority="31" w:qFormat="1"/>
+    <w:lsdException w:name="Intense Reference" w:uiPriority="32" w:qFormat="1"/>
+    <w:lsdException w:name="Book Title" w:uiPriority="33" w:qFormat="1"/>
+    <w:lsdException w:name="Bibliography" w:semiHidden="1" w:uiPriority="37" w:unhideWhenUsed="1"/>
+    <w:lsdException w:name="TOC Heading" w:semiHidden="1" w:uiPriority="39" w:unhideWhenUsed="1" w:qFormat="1"/>
+    <w:lsdException w:name="Plain Table 1" w:uiPriority="41"/>
+    <w:lsdException w:name="Plain Table 2" w:uiPriority="42"/>
+    <w:lsdException w:name="Plain Table 3" w:uiPriority="43"/>
+    <w:lsdException w:name="Plain Table 4" w:uiPriority="44"/>
+    <w:lsdException w:name="Plain Table 5" w:uiPriority="45"/>
+    <w:lsdException w:name="Grid Table Light" w:uiPriority="40"/>
+    <w:lsdException w:name="Grid Table 1 Light" w:uiPriority="46"/>
+    <w:lsdException w:name="Grid Table 2" w:uiPriority="47"/>
+    <w:lsdException w:name="Grid Table 3" w:uiPriority="48"/>
+    <w:lsdException w:name="Grid Table 4" w:uiPriority="49"/>
+    <w:lsdException w:name="Grid Table 5 Dark" w:uiPriority="50"/>
+    <w:lsdException w:name="Grid Table 6 Colorful" w:uiPriority="51"/>
+    <w:lsdException w:name="Grid Table 7 Colorful" w:uiPriority="52"/>
+    <w:lsdException w:name="Grid Table 1 Light Accent 1" w:uiPriority="46"/>
+    <w:lsdException w:name="Grid Table 2 Accent 1" w:uiPriority="47"/>
+    <w:lsdException w:name="Grid Table 3 Accent 1" w:uiPriority="48"/>
+    <w:lsdException w:name="Grid Table 4 Accent 1" w:uiPriority="49"/>
+    <w:lsdException w:name="Grid Table 5 Dark Accent 1" w:uiPriority="50"/>
+    <w:lsdException w:name="Grid Table 6 Colorful Accent 1" w:uiPriority="51"/>
+    <w:lsdException w:name="Grid Table 7 Colorful Accent 1" w:uiPriority="52"/>
+    <w:lsdException w:name="Grid Table 1 Light Accent 2" w:uiPriority="46"/>
+    <w:lsdException w:name="Grid Table 2 Accent 2" w:uiPriority="47"/>
+    <w:lsdException w:name="Grid Table 3 Accent 2" w:uiPriority="48"/>
+    <w:lsdException w:name="Grid Table 4 Accent 2" w:uiPriority="49"/>
+    <w:lsdException w:name="Grid Table 5 Dark Accent 2" w:uiPriority="50"/>
+    <w:lsdException w:name="Grid Table 6 Colorful Accent 2" w:uiPriority="51"/>
+    <w:lsdException w:name="Grid Table 7 Colorful Accent 2" w:uiPriority="52"/>
+    <w:lsdException w:name="Grid Table 1 Light Accent 3" w:uiPriority="46"/>
+    <w:lsdException w:name="Grid Table 2 Accent 3" w:uiPriority="47"/>
+    <w:lsdException w:name="Grid Table 3 Accent 3" w:uiPriority="48"/>
+    <w:lsdException w:name="Grid Table 4 Accent 3" w:uiPriority="49"/>
+    <w:lsdException w:name="Grid Table 5 Dark Accent 3" w:uiPriority="50"/>
+    <w:lsdException w:name="Grid Table 6 Colorful Accent 3" w:uiPriority="51"/>
+    <w:lsdException w:name="Grid Table 7 Colorful Accent 3" w:uiPriority="52"/>
+    <w:lsdException w:name="Grid Table 1 Light Accent 4" w:uiPriority="46"/>
+    <w:lsdException w:name="Grid Table 2 Accent 4" w:uiPriority="47"/>
+    <w:lsdException w:name="Grid Table 3 Accent 4" w:uiPriority="48"/>
+    <w:lsdException w:name="Grid Table 4 Accent 4" w:uiPriority="49"/>
+    <w:lsdException w:name="Grid Table 5 Dark Accent 4" w:uiPriority="50"/>
+    <w:lsdException w:name="Grid Table 6 Colorful Accent 4" w:uiPriority="51"/>
+    <w:lsdException w:name="Grid Table 7 Colorful Accent 4" w:uiPriority="52"/>
+    <w:lsdException w:name="Grid Table 1 Light Accent 5" w:uiPriority="46"/>
+    <w:lsdException w:name="Grid Table 2 Accent 5" w:uiPriority="47"/>
+    <w:lsdException w:name="Grid Table 3 Accent 5" w:uiPriority="48"/>
+    <w:lsdException w:name="Grid Table 4 Accent 5" w:uiPriority="49"/>
+    <w:lsdException w:name="Grid Table 5 Dark Accent 5" w:uiPriority="50"/>
+    <w:lsdException w:name="Grid Table 6 Colorful Accent 5" w:uiPriority="51"/>
+    <w:lsdException w:name="Grid Table 7 Colorful Accent 5" w:uiPriority="52"/>
+    <w:lsdException w:name="Grid Table 1 Light Accent 6" w:uiPriority="46"/>
+    <w:lsdException w:name="Grid Table 2 Accent 6" w:uiPriority="47"/>
+    <w:lsdException w:name="Grid Table 3 Accent 6" w:uiPriority="48"/>
+    <w:lsdException w:name="Grid Table 4 Accent 6" w:uiPriority="49"/>
+    <w:lsdException w:name="Grid Table 5 Dark Accent 6" w:uiPriority="50"/>
+    <w:lsdException w:name="Grid Table 6 Colorful Accent 6" w:uiPriority="51"/>
+    <w:lsdException w:name="Grid Table 7 Colorful Accent 6" w:uiPriority="52"/>
+    <w:lsdException w:name="List Table 1 Light" w:uiPriority="46"/>
+    <w:lsdException w:name="List Table 2" w:uiPriority="47"/>
+    <w:lsdException w:name="List Table 3" w:uiPriority="48"/>
+    <w:lsdException w:name="List Table 4" w:uiPriority="49"/>
+    <w:lsdException w:name="List Table 5 Dark" w:uiPriority="50"/>
+    <w:lsdException w:name="List Table 6 Colorful" w:uiPriority="51"/>
+    <w:lsdException w:name="List Table 7 Colorful" w:uiPriority="52"/>
+    <w:lsdException w:name="List Table 1 Light Accent 1" w:uiPriority="46"/>
+    <w:lsdException w:name="List Table 2 Accent 1" w:uiPriority="47"/>
+    <w:lsdException w:name="List Table 3 Accent 1" w:uiPriority="48"/>
+    <w:lsdException w:name="List Table 4 Accent 1" w:uiPriority="49"/>
+    <w:lsdException w:name="List Table 5 Dark Accent 1" w:uiPriority="50"/>
+    <w:lsdException w:name="List Table 6 Colorful Accent 1" w:uiPriority="51"/>
+    <w:lsdException w:name="List Table 7 Colorful Accent 1" w:uiPriority="52"/>
+    <w:lsdException w:name="List Table 1 Light Accent 2" w:uiPriority="46"/>
+    <w:lsdException w:name="List Table 2 Accent 2" w:uiPriority="47"/>
+    <w:lsdException w:name="List Table 3 Accent 2" w:uiPriority="48"/>
+    <w:lsdException w:name="List Table 4 Accent 2" w:uiPriority="49"/>
+    <w:lsdException w:name="List Table 5 Dark Accent 2" w:uiPriority="50"/>
+    <w:lsdException w:name="List Table 6 Colorful Accent 2" w:uiPriority="51"/>
+    <w:lsdException w:name="List Table 7 Colorful Accent 2" w:uiPriority="52"/>
+    <w:lsdException w:name="List Table 1 Light Accent 3" w:uiPriority="46"/>
+    <w:lsdException w:name="List Table 2 Accent 3" w:uiPriority="47"/>
+    <w:lsdException w:name="List Table 3 Accent 3" w:uiPriority="48"/>
+    <w:lsdException w:name="List Table 4 Accent 3" w:uiPriority="49"/>
+    <w:lsdException w:name="List Table 5 Dark Accent 3" w:uiPriority="50"/>
+    <w:lsdException w:name="List Table 6 Colorful Accent 3" w:uiPriority="51"/>
+    <w:lsdException w:name="List Table 7 Colorful Accent 3" w:uiPriority="52"/>
+    <w:lsdException w:name="List Table 1 Light Accent 4" w:uiPriority="46"/>
+    <w:lsdException w:name="List Table 2 Accent 4" w:uiPriority="47"/>
+    <w:lsdException w:name="List Table 3 Accent 4" w:uiPriority="48"/>
+    <w:lsdException w:name="List Table 4 Accent 4" w:uiPriority="49"/>
+    <w:lsdException w:name="List Table 5 Dark Accent 4" w:uiPriority="50"/>
+    <w:lsdException w:name="List Table 6 Colorful Accent 4" w:uiPriority="51"/>
+    <w:lsdException w:name="List Table 7 Colorful Accent 4" w:uiPriority="52"/>
+    <w:lsdException w:name="List Table 1 Light Accent 5" w:uiPriority="46"/>
+    <w:lsdException w:name="List Table 2 Accent 5" w:uiPriority="47"/>
+    <w:lsdException w:name="List Table 3 Accent 5" w:uiPriority="48"/>
+    <w:lsdException w:name="List Table 4 Accent 5" w:uiPriority="49"/>
+    <w:lsdException w:name="List Table 5 Dark Accent 5" w:uiPriority="50"/>
+    <w:lsdException w:name="List Table 6 Colorful Accent 5" w:uiPriority="51"/>
+    <w:lsdException w:name="List Table 7 Colorful Accent 5" w:uiPriority="52"/>
+    <w:lsdException w:name="List Table 1 Light Accent 6" w:uiPriority="46"/>
+    <w:lsdException w:name="List Table 2 Accent 6" w:uiPriority="47"/>
+    <w:lsdException w:name="List Table 3 Accent 6" w:uiPriority="48"/>
+    <w:lsdException w:name="List Table 4 Accent 6" w:uiPriority="49"/>
+    <w:lsdException w:name="List Table 5 Dark Accent 6" w:uiPriority="50"/>
+    <w:lsdException w:name="List Table 6 Colorful Accent 6" w:uiPriority="51"/>
+    <w:lsdException w:name="List Table 7 Colorful Accent 6" w:uiPriority="52"/>
+    <w:lsdException w:name="Mention" w:semiHidden="1" w:unhideWhenUsed="1"/>
+    <w:lsdException w:name="Smart Hyperlink" w:semiHidden="1" w:unhideWhenUsed="1"/>
+    <w:lsdException w:name="Hashtag" w:semiHidden="1" w:unhideWhenUsed="1"/>
+    <w:lsdException w:name="Unresolved Mention" w:semiHidden="1" w:unhideWhenUsed="1"/>
+    <w:lsdException w:name="Smart Link" w:semiHidden="1" w:unhideWhenUsed="1"/>
+  </w:latentStyles>
+  <w:style w:type="paragraph" w:default="1" w:styleId="Normal">
+    <w:name w:val="Normal"/>
+    <w:qFormat/>
+    <w:rsid w:val="005C775F"/>
+  </w:style>
+  <w:style w:type="character" w:default="1" w:styleId="DefaultParagraphFont">
+    <w:name w:val="Default Paragraph Font"/>
+    <w:uiPriority w:val="1"/>
+    <w:semiHidden/>
+    <w:unhideWhenUsed/>
+  </w:style>
+  <w:style w:type="table" w:default="1" w:styleId="TableNormal">
+    <w:name w:val="Normal Table"/>
+    <w:uiPriority w:val="99"/>
+    <w:semiHidden/>
+    <w:unhideWhenUsed/>
+    <w:tblPr>
+      <w:tblInd w:w="0" w:type="dxa"/>
+      <w:tblCellMar>
+        <w:top w:w="0" w:type="dxa"/>
+        <w:left w:w="108" w:type="dxa"/>
+        <w:bottom w:w="0" w:type="dxa"/>
+        <w:right w:w="108" w:type="dxa"/>
+      </w:tblCellMar>
+    </w:tblPr>
+  </w:style>
+  <w:style w:type="numbering" w:default="1" w:styleId="NoList">
+    <w:name w:val="No List"/>
+    <w:uiPriority w:val="99"/>
+    <w:semiHidden/>
+    <w:unhideWhenUsed/>
+  </w:style>
+  <w:style w:type="paragraph" w:styleId="Header">
+    <w:name w:val="header"/>
+    <w:basedOn w:val="Normal"/>
+    <w:link w:val="HeaderChar"/>
+    <w:uiPriority w:val="99"/>
+    <w:unhideWhenUsed/>
+    <w:rsid w:val="00AA7516"/>
+    <w:pPr>
+      <w:tabs>
+        <w:tab w:val="center" w:pos="4513"/>
+        <w:tab w:val="right" w:pos="9026"/>
+      </w:tabs>
+    </w:pPr>
+  </w:style>
+  <w:style w:type="character" w:customStyle="1" w:styleId="HeaderChar">
+    <w:name w:val="Header Char"/>
+    <w:basedOn w:val="DefaultParagraphFont"/>
+    <w:link w:val="Header"/>
+    <w:uiPriority w:val="99"/>
+    <w:rsid w:val="00AA7516"/>
+  </w:style>
+  <w:style w:type="paragraph" w:styleId="Footer">
+    <w:name w:val="footer"/>
+    <w:basedOn w:val="Normal"/>
+    <w:link w:val="FooterChar"/>
+    <w:uiPriority w:val="99"/>
+    <w:unhideWhenUsed/>
+    <w:rsid w:val="00AA7516"/>
+    <w:pPr>
+      <w:tabs>
+        <w:tab w:val="center" w:pos="4513"/>
+        <w:tab w:val="right" w:pos="9026"/>
+      </w:tabs>
+    </w:pPr>
+  </w:style>
+  <w:style w:type="character" w:customStyle="1" w:styleId="FooterChar">
+    <w:name w:val="Footer Char"/>
+    <w:basedOn w:val="DefaultParagraphFont"/>
+    <w:link w:val="Footer"/>
+    <w:uiPriority w:val="99"/>
+    <w:rsid w:val="00AA7516"/>
+  </w:style>
+  <w:style w:type="table" w:styleId="TableGrid">
+    <w:name w:val="Table Grid"/>
+    <w:basedOn w:val="TableNormal"/>
+    <w:uiPriority w:val="39"/>
+    <w:rsid w:val="00AA7516"/>
+    <w:tblPr>
+      <w:tblBorders>
+        <w:top w:val="single" w:sz="4" w:space="0" w:color="auto"/>
+        <w:left w:val="single" w:sz="4" w:space="0" w:color="auto"/>
+        <w:bottom w:val="single" w:sz="4" w:space="0" w:color="auto"/>
+        <w:right w:val="single" w:sz="4" w:space="0" w:color="auto"/>
+        <w:insideH w:val="single" w:sz="4" w:space="0" w:color="auto"/>
+        <w:insideV w:val="single" w:sz="4" w:space="0" w:color="auto"/>
+      </w:tblBorders>
+    </w:tblPr>
+  </w:style>
+  <w:style w:type="character" w:styleId="PlaceholderText">
+    <w:name w:val="Placeholder Text"/>
+    <w:basedOn w:val="DefaultParagraphFont"/>
+    <w:uiPriority w:val="99"/>
+    <w:semiHidden/>
+    <w:rsid w:val="00AA7516"/>
+    <w:rPr>
+      <w:color w:val="808080"/>
+    </w:rPr>
+  </w:style>
+</w:styles>
+</file>
+
+<file path=word/glossary/document.xml><?xml version="1.0" encoding="utf-8"?>
+<w:glossaryDocument xmlns:wpc="http://schemas.microsoft.com/office/word/2010/wordprocessingCanvas" xmlns:cx="http://schemas.microsoft.com/office/drawing/2014/chartex" xmlns:cx1="http://schemas.microsoft.com/office/drawing/2015/9/8/chartex" xmlns:cx2="http://schemas.microsoft.com/office/drawing/2015/10/21/chartex" xmlns:cx3="http://schemas.microsoft.com/office/drawing/2016/5/9/chartex" xmlns:cx4="http://schemas.microsoft.com/office/drawing/2016/5/10/chartex" xmlns:cx5="http://schemas.microsoft.com/office/drawing/2016/5/11/chartex" xmlns:cx6="http://schemas.microsoft.com/office/drawing/2016/5/12/chartex" xmlns:cx7="http://schemas.microsoft.com/office/drawing/2016/5/13/chartex" xmlns:cx8="http://schemas.microsoft.com/office/drawing/2016/5/14/chartex" xmlns:mc="http://schemas.openxmlformats.org/markup-compatibility/2006" xmlns:aink="http://schemas.microsoft.com/office/drawing/2016/ink" xmlns:am3d="http://schemas.microsoft.com/office/drawing/2017/model3d" xmlns:o="urn:schemas-microsoft-com:office:office" xmlns:oel="http://schemas.microsoft.com/office/2019/extlst" xmlns:r="http://schemas.openxmlformats.org/officeDocument/2006/relationships" xmlns:m="http://schemas.openxmlformats.org/officeDocument/2006/math" xmlns:v="urn:schemas-microsoft-com:vml" xmlns:wp14="http://schemas.microsoft.com/office/word/2010/wordprocessingDrawing" xmlns:wp="http://schemas.openxmlformats.org/drawingml/2006/wordprocessingDrawing" xmlns:w10="urn:schemas-microsoft-com:office:word" xmlns:w="http://schemas.openxmlformats.org/wordprocessingml/2006/main" xmlns:w14="http://schemas.microsoft.com/office/word/2010/wordml" xmlns:w15="http://schemas.microsoft.com/office/word/2012/wordml" xmlns:w16cex="http://schemas.microsoft.com/office/word/2018/wordml/cex" xmlns:w16cid="http://schemas.microsoft.com/office/word/2016/wordml/cid" xmlns:w16="http://schemas.microsoft.com/office/word/2018/wordml" xmlns:w16sdtdh="http://schemas.microsoft.com/office/word/2020/wordml/sdtdatahash" xmlns:w16se="http://schemas.microsoft.com/office/word/2015/wordml/symex" xmlns:wpg="http://schemas.microsoft.com/office/word/2010/wordprocessingGroup" xmlns:wpi="http://schemas.microsoft.com/office/word/2010/wordprocessingInk" xmlns:wne="http://schemas.microsoft.com/office/word/2006/wordml" xmlns:wps="http://schemas.microsoft.com/office/word/2010/wordprocessingShape" mc:Ignorable="w14 w15 w16se w16cid w16 w16cex w16sdtdh wp14">
+  <w:docParts>
+    <w:docPart>
+      <w:docPartPr>
+        <w:name w:val="DefaultPlaceholder_-1854013440"/>
+        <w:category>
+          <w:name w:val="General"/>
+          <w:gallery w:val="placeholder"/>
+        </w:category>
+        <w:types>
+          <w:type w:val="bbPlcHdr"/>
+        </w:types>
+        <w:behaviors>
+          <w:behavior w:val="content"/>
+        </w:behaviors>
+        <w:guid w:val="{E45DBD6F-B09E-4012-A956-AE4A0032A8E2}"/>
+      </w:docPartPr>
+      <w:docPartBody>
+        <w:p>
+          <w:r>
+            <w:rPr>
+              <w:rStyle w:val="PlaceholderText"/>
+            </w:rPr>
+            <w:t>Click or tap here to enter text.</w:t>
+          </w:r>
+        </w:p>
+      </w:docPartBody>
+    </w:docPart>
+    <w:docPart>
+      <w:docPartPr>
+        <w:name w:val="580EDB695E154499811EB65FB1255BA6"/>
+        <w:category>
+          <w:name w:val="General"/>
+          <w:gallery w:val="placeholder"/>
+        </w:category>
+        <w:types>
+          <w:type w:val="bbPlcHdr"/>
+        </w:types>
+        <w:behaviors>
+          <w:behavior w:val="content"/>
+        </w:behaviors>
+        <w:guid w:val="{1FB5A281-6083-4D40-95B2-85A2557F66BF}"/>
+      </w:docPartPr>
+      <w:docPartBody>
+        <w:p>
+          <w:pPr>
+            <w:pStyle w:val="580EDB695E154499811EB65FB1255BA6"/>
+          </w:pPr>
+          <w:r>
+            <w:rPr>
+              <w:rStyle w:val="PlaceholderText"/>
+            </w:rPr>
+            <w:t>Click or tap here to enter text.</w:t>
+          </w:r>
+        </w:p>
+      </w:docPartBody>
+    </w:docPart>
+    <w:docPart>
+      <w:docPartPr>
+        <w:name w:val="A18A8C78E51642AEA1D6166193B48584"/>
+        <w:category>
+          <w:name w:val="General"/>
+          <w:gallery w:val="placeholder"/>
+        </w:category>
+        <w:types>
+          <w:type w:val="bbPlcHdr"/>
+        </w:types>
+        <w:behaviors>
+          <w:behavior w:val="content"/>
+        </w:behaviors>
+        <w:guid w:val="{44C4F24E-A6D9-4B39-9ABC-A213A1F4431D}"/>
+      </w:docPartPr>
+      <w:docPartBody>
+        <w:p>
+          <w:pPr>
+            <w:pStyle w:val="A18A8C78E51642AEA1D6166193B48584"/>
+          </w:pPr>
+          <w:r>
+            <w:rPr>
+              <w:rStyle w:val="PlaceholderText"/>
+            </w:rPr>
+            <w:t>Click or tap here to enter text.</w:t>
+          </w:r>
+        </w:p>
+      </w:docPartBody>
+    </w:docPart>
+    <w:docPart>
+      <w:docPartPr>
+        <w:name w:val="343180AEA56843B9A8D715A77AAC9AD7"/>
+        <w:category>
+          <w:name w:val="General"/>
+          <w:gallery w:val="placeholder"/>
+        </w:category>
+        <w:types>
+          <w:type w:val="bbPlcHdr"/>
+        </w:types>
+        <w:behaviors>
+          <w:behavior w:val="content"/>
+        </w:behaviors>
+        <w:guid w:val="{8B03D669-EE6B-4606-9667-4AEFB271CC30}"/>
+      </w:docPartPr>
+      <w:docPartBody>
+        <w:p>
+          <w:pPr>
+            <w:pStyle w:val="343180AEA56843B9A8D715A77AAC9AD7"/>
+          </w:pPr>
+          <w:r>
+            <w:rPr>
+              <w:rStyle w:val="PlaceholderText"/>
+            </w:rPr>
+            <w:t>Click or tap here to enter text.</w:t>
+          </w:r>
+        </w:p>
+      </w:docPartBody>
+    </w:docPart>
+    <w:docPart>
+      <w:docPartPr>
+        <w:name w:val="591B8BC2A753440BA295A93B9E005FC3"/>
+        <w:category>
+          <w:name w:val="General"/>
+          <w:gallery w:val="placeholder"/>
+        </w:category>
+        <w:types>
+          <w:type w:val="bbPlcHdr"/>
+        </w:types>
+        <w:behaviors>
+          <w:behavior w:val="content"/>
+        </w:behaviors>
+        <w:guid w:val="{002793E7-04B9-42CD-B30A-1C8F6D9EA43F}"/>
+      </w:docPartPr>
+      <w:docPartBody>
+        <w:p>
+          <w:pPr>
+            <w:pStyle w:val="591B8BC2A753440BA295A93B9E005FC3"/>
+          </w:pPr>
+          <w:r>
+            <w:rPr>
+              <w:rStyle w:val="PlaceholderText"/>
+            </w:rPr>
+            <w:t>Click or tap here to enter text.</w:t>
+          </w:r>
+        </w:p>
+      </w:docPartBody>
+    </w:docPart>
+    <w:docPart>
+      <w:docPartPr>
+        <w:name w:val="4C6C085008A04B06840FD5A86D915F6B"/>
+        <w:category>
+          <w:name w:val="General"/>
+          <w:gallery w:val="placeholder"/>
+        </w:category>
+        <w:types>
+          <w:type w:val="bbPlcHdr"/>
+        </w:types>
+        <w:behaviors>
+          <w:behavior w:val="content"/>
+        </w:behaviors>
+        <w:guid w:val="{D8371995-6E09-43D9-920E-D3EE7C031929}"/>
+      </w:docPartPr>
+      <w:docPartBody>
+        <w:p>
+          <w:pPr>
+            <w:pStyle w:val="4C6C085008A04B06840FD5A86D915F6B"/>
+          </w:pPr>
+          <w:r>
+            <w:rPr>
+              <w:rStyle w:val="PlaceholderText"/>
+            </w:rPr>
+            <w:t>Click or tap here to enter text.</w:t>
+          </w:r>
+        </w:p>
+      </w:docPartBody>
+    </w:docPart>
+    <w:docPart>
+      <w:docPartPr>
+        <w:name w:val="75D84637F2A94E81808DD1BD58BF29A8"/>
+        <w:category>
+          <w:name w:val="General"/>
+          <w:gallery w:val="placeholder"/>
+        </w:category>
+        <w:types>
+          <w:type w:val="bbPlcHdr"/>
+        </w:types>
+        <w:behaviors>
+          <w:behavior w:val="content"/>
+        </w:behaviors>
+        <w:guid w:val="{C5000ACB-55BA-42E9-8AB9-576F89C4648A}"/>
+      </w:docPartPr>
+      <w:docPartBody>
+        <w:p>
+          <w:pPr>
+            <w:pStyle w:val="75D84637F2A94E81808DD1BD58BF29A81"/>
+          </w:pPr>
+          <w:r>
+            <w:rPr>
+              <w:rStyle w:val="PlaceholderText"/>
+            </w:rPr>
+            <w:t>Click or tap here to enter text.</w:t>
+          </w:r>
+        </w:p>
+      </w:docPartBody>
+    </w:docPart>
+    <w:docPart>
+      <w:docPartPr>
+        <w:name w:val="07C2A30A2F074DF6BBF04F5EDD6F4F95"/>
+        <w:category>
+          <w:name w:val="General"/>
+          <w:gallery w:val="placeholder"/>
+        </w:category>
+        <w:types>
+          <w:type w:val="bbPlcHdr"/>
+        </w:types>
+        <w:behaviors>
+          <w:behavior w:val="content"/>
+        </w:behaviors>
+        <w:guid w:val="{EC742C77-D752-426D-8D2D-299315AFED7C}"/>
+      </w:docPartPr>
+      <w:docPartBody>
+        <w:p>
+          <w:pPr>
+            <w:pStyle w:val="07C2A30A2F074DF6BBF04F5EDD6F4F95"/>
+          </w:pPr>
+          <w:r>
+            <w:rPr>
+              <w:rStyle w:val="PlaceholderText"/>
+            </w:rPr>
+            <w:t>Click or tap here to enter text.</w:t>
+          </w:r>
+        </w:p>
+      </w:docPartBody>
+    </w:docPart>
+    <w:docPart>
+      <w:docPartPr>
+        <w:name w:val="EB6AC0051449436282278A4669D66303"/>
+        <w:category>
+          <w:name w:val="General"/>
+          <w:gallery w:val="placeholder"/>
+        </w:category>
+        <w:types>
+          <w:type w:val="bbPlcHdr"/>
+        </w:types>
+        <w:behaviors>
+          <w:behavior w:val="content"/>
+        </w:behaviors>
+        <w:guid w:val="{7F3EAED4-E97F-48E8-93C6-AE1B0B6483B6}"/>
+      </w:docPartPr>
+      <w:docPartBody>
+        <w:p>
+          <w:pPr>
+            <w:pStyle w:val="EB6AC0051449436282278A4669D66303"/>
+          </w:pPr>
+          <w:r>
+            <w:rPr>
+              <w:rStyle w:val="PlaceholderText"/>
+            </w:rPr>
+            <w:t>Click or tap here to enter text.</w:t>
+          </w:r>
+        </w:p>
+      </w:docPartBody>
+    </w:docPart>
+    <w:docPart>
+      <w:docPartPr>
+        <w:name w:val="27DDD6D2A87D43AA8ED3D034CA4BED09"/>
+        <w:category>
+          <w:name w:val="General"/>
+          <w:gallery w:val="placeholder"/>
+        </w:category>
+        <w:types>
+          <w:type w:val="bbPlcHdr"/>
+        </w:types>
+        <w:behaviors>
+          <w:behavior w:val="content"/>
+        </w:behaviors>
+        <w:guid w:val="{59626DC5-4488-4784-B151-DE30F3A25A23}"/>
+      </w:docPartPr>
+      <w:docPartBody>
+        <w:p>
+          <w:pPr>
+            <w:pStyle w:val="27DDD6D2A87D43AA8ED3D034CA4BED09"/>
+          </w:pPr>
+          <w:r>
+            <w:rPr>
+              <w:rStyle w:val="PlaceholderText"/>
+            </w:rPr>
+            <w:t>Click or tap here to enter text.</w:t>
+          </w:r>
+        </w:p>
+      </w:docPartBody>
+    </w:docPart>
+    <w:docPart>
+      <w:docPartPr>
+        <w:name w:val="D2BE807A4AC04F70A4BA5C47B134EBF6"/>
+        <w:category>
+          <w:name w:val="General"/>
+          <w:gallery w:val="placeholder"/>
+        </w:category>
+        <w:types>
+          <w:type w:val="bbPlcHdr"/>
+        </w:types>
+        <w:behaviors>
+          <w:behavior w:val="content"/>
+        </w:behaviors>
+        <w:guid w:val="{FC234486-90D8-4D37-8F97-264CC63CE36C}"/>
+      </w:docPartPr>
+      <w:docPartBody>
+        <w:p>
+          <w:pPr>
+            <w:pStyle w:val="D2BE807A4AC04F70A4BA5C47B134EBF6"/>
+          </w:pPr>
+          <w:r>
+            <w:rPr>
+              <w:rStyle w:val="PlaceholderText"/>
+            </w:rPr>
+            <w:t>Click or tap here to enter text.</w:t>
+          </w:r>
+        </w:p>
+      </w:docPartBody>
+    </w:docPart>
+    <w:docPart>
+      <w:docPartPr>
+        <w:name w:val="09D552BBB2F84093A553FD11D5AC6FC4"/>
+        <w:category>
+          <w:name w:val="General"/>
+          <w:gallery w:val="placeholder"/>
+        </w:category>
+        <w:types>
+          <w:type w:val="bbPlcHdr"/>
+        </w:types>
+        <w:behaviors>
+          <w:behavior w:val="content"/>
+        </w:behaviors>
+        <w:guid w:val="{42881172-FE31-4423-A0B8-38FD92A66560}"/>
+      </w:docPartPr>
+      <w:docPartBody>
+        <w:p>
+          <w:pPr>
+            <w:pStyle w:val="09D552BBB2F84093A553FD11D5AC6FC4"/>
+          </w:pPr>
+          <w:r>
+            <w:rPr>
+              <w:rStyle w:val="PlaceholderText"/>
+            </w:rPr>
+            <w:t>Click or tap here to enter text.</w:t>
+          </w:r>
+        </w:p>
+      </w:docPartBody>
+    </w:docPart>
+    <w:docPart>
+      <w:docPartPr>
+        <w:name w:val="A172D23DF8314D5CA7A615F80ADAD489"/>
+        <w:category>
+          <w:name w:val="General"/>
+          <w:gallery w:val="placeholder"/>
+        </w:category>
+        <w:types>
+          <w:type w:val="bbPlcHdr"/>
+        </w:types>
+        <w:behaviors>
+          <w:behavior w:val="content"/>
+        </w:behaviors>
+        <w:guid w:val="{E0B9FCFC-B5F7-41C1-BE90-900B83DED51D}"/>
+      </w:docPartPr>
+      <w:docPartBody>
+        <w:p>
+          <w:pPr>
+            <w:pStyle w:val="A172D23DF8314D5CA7A615F80ADAD489"/>
+          </w:pPr>
+          <w:r>
+            <w:rPr>
+              <w:rStyle w:val="PlaceholderText"/>
+            </w:rPr>
+            <w:t>Click or tap here to enter text.</w:t>
+          </w:r>
+        </w:p>
+      </w:docPartBody>
+    </w:docPart>
+    <w:docPart>
+      <w:docPartPr>
+        <w:name w:val="5516CA5EEFB74A958C92958F20988BB2"/>
+        <w:category>
+          <w:name w:val="General"/>
+          <w:gallery w:val="placeholder"/>
+        </w:category>
+        <w:types>
+          <w:type w:val="bbPlcHdr"/>
+        </w:types>
+        <w:behaviors>
+          <w:behavior w:val="content"/>
+        </w:behaviors>
+        <w:guid w:val="{1739279F-49CF-4B48-8386-B67BCF905A9A}"/>
+      </w:docPartPr>
+      <w:docPartBody>
+        <w:p>
+          <w:pPr>
+            <w:pStyle w:val="5516CA5EEFB74A958C92958F20988BB2"/>
+          </w:pPr>
+          <w:r>
+            <w:rPr>
+              <w:rStyle w:val="PlaceholderText"/>
+            </w:rPr>
+            <w:t>Click or tap here to enter text.</w:t>
+          </w:r>
+        </w:p>
+      </w:docPartBody>
+    </w:docPart>
+    <w:docPart>
+      <w:docPartPr>
+        <w:name w:val="CA1E61607B7B4E9B8C4E9B7B96074CCF"/>
+        <w:category>
+          <w:name w:val="General"/>
+          <w:gallery w:val="placeholder"/>
+        </w:category>
+        <w:types>
+          <w:type w:val="bbPlcHdr"/>
+        </w:types>
+        <w:behaviors>
+          <w:behavior w:val="content"/>
+        </w:behaviors>
+        <w:guid w:val="{DD434738-10F1-45DA-B36C-35B9C4190EE5}"/>
+      </w:docPartPr>
+      <w:docPartBody>
+        <w:p>
+          <w:pPr>
+            <w:pStyle w:val="CA1E61607B7B4E9B8C4E9B7B96074CCF"/>
+          </w:pPr>
+          <w:r>
+            <w:rPr>
+              <w:rStyle w:val="PlaceholderText"/>
+            </w:rPr>
+            <w:t>Click or tap here to enter text.</w:t>
+          </w:r>
+        </w:p>
+      </w:docPartBody>
+    </w:docPart>
+    <w:docPart>
+      <w:docPartPr>
+        <w:name w:val="385E15D099434F30855C398337938D06"/>
+        <w:category>
+          <w:name w:val="General"/>
+          <w:gallery w:val="placeholder"/>
+        </w:category>
+        <w:types>
+          <w:type w:val="bbPlcHdr"/>
+        </w:types>
+        <w:behaviors>
+          <w:behavior w:val="content"/>
+        </w:behaviors>
+        <w:guid w:val="{5958DC9C-B763-4FB7-BB2B-0A9D962A97BB}"/>
+      </w:docPartPr>
+      <w:docPartBody>
+        <w:p>
+          <w:pPr>
+            <w:pStyle w:val="385E15D099434F30855C398337938D06"/>
+          </w:pPr>
+          <w:r>
+            <w:rPr>
+              <w:rStyle w:val="PlaceholderText"/>
+            </w:rPr>
+            <w:t>Click or tap here to enter text.</w:t>
+          </w:r>
+        </w:p>
+      </w:docPartBody>
+    </w:docPart>
+    <w:docPart>
+      <w:docPartPr>
+        <w:name w:val="7D4A9C520BD641409467BC1FD34C7063"/>
+        <w:category>
+          <w:name w:val="General"/>
+          <w:gallery w:val="placeholder"/>
+        </w:category>
+        <w:types>
+          <w:type w:val="bbPlcHdr"/>
+        </w:types>
+        <w:behaviors>
+          <w:behavior w:val="content"/>
+        </w:behaviors>
+        <w:guid w:val="{7BC8FFCF-22E5-4D2B-8108-01F5940EA20C}"/>
+      </w:docPartPr>
+      <w:docPartBody>
+        <w:p>
+          <w:pPr>
+            <w:pStyle w:val="7D4A9C520BD641409467BC1FD34C70631"/>
+          </w:pPr>
+          <w:r>
+            <w:rPr>
+              <w:rStyle w:val="PlaceholderText"/>
+            </w:rPr>
+            <w:t>Click or tap here to enter text.</w:t>
+          </w:r>
+        </w:p>
+      </w:docPartBody>
+    </w:docPart>
+    <w:docPart>
+      <w:docPartPr>
+        <w:name w:val="F8E9EC07343140F18EE08E90E6F0C4B3"/>
+        <w:category>
+          <w:name w:val="General"/>
+          <w:gallery w:val="placeholder"/>
+        </w:category>
+        <w:types>
+          <w:type w:val="bbPlcHdr"/>
+        </w:types>
+        <w:behaviors>
+          <w:behavior w:val="content"/>
+        </w:behaviors>
+        <w:guid w:val="{FFD85611-EF5D-494C-A92B-2BF4F0048B84}"/>
+      </w:docPartPr>
+      <w:docPartBody>
+        <w:p>
+          <w:pPr>
+            <w:pStyle w:val="F8E9EC07343140F18EE08E90E6F0C4B31"/>
+          </w:pPr>
+          <w:r>
+            <w:rPr>
+              <w:rStyle w:val="PlaceholderText"/>
+            </w:rPr>
+            <w:t>Click or tap here to enter text.</w:t>
+          </w:r>
+        </w:p>
+      </w:docPartBody>
+    </w:docPart>
+  </w:docParts>
+</w:glossaryDocument>
+</file>
+
+<file path=word/glossary/fontTable.xml><?xml version="1.0" encoding="utf-8"?>
+<w:fonts xmlns:mc="http://schemas.openxmlformats.org/markup-compatibility/2006" xmlns:r="http://schemas.openxmlformats.org/officeDocument/2006/relationships" xmlns:w="http://schemas.openxmlformats.org/wordprocessingml/2006/main" xmlns:w14="http://schemas.microsoft.com/office/word/2010/wordml" xmlns:w15="http://schemas.microsoft.com/office/word/2012/wordml" xmlns:w16cex="http://schemas.microsoft.com/office/word/2018/wordml/cex" xmlns:w16cid="http://schemas.microsoft.com/office/word/2016/wordml/cid" xmlns:w16="http://schemas.microsoft.com/office/word/2018/wordml" xmlns:w16sdtdh="http://schemas.microsoft.com/office/word/2020/wordml/sdtdatahash" xmlns:w16se="http://schemas.microsoft.com/office/word/2015/wordml/symex" mc:Ignorable="w14 w15 w16se w16cid w16 w16cex w16sdtdh">
+  <w:font w:name="Calibri">
+    <w:panose1 w:val="020F0502020204030204"/>
+    <w:charset w:val="00"/>
+    <w:family w:val="swiss"/>
+    <w:pitch w:val="variable"/>
+    <w:sig w:usb0="E4002EFF" w:usb1="C200247B" w:usb2="00000009" w:usb3="00000000" w:csb0="000001FF" w:csb1="00000000"/>
+  </w:font>
+  <w:font w:name="Times New Roman">
+    <w:panose1 w:val="02020603050405020304"/>
+    <w:charset w:val="00"/>
+    <w:family w:val="roman"/>
+    <w:pitch w:val="variable"/>
+    <w:sig w:usb0="E0002EFF" w:usb1="C000785B" w:usb2="00000009" w:usb3="00000000" w:csb0="000001FF" w:csb1="00000000"/>
+  </w:font>
+  <w:font w:name="Calibri Light">
+    <w:panose1 w:val="020F0302020204030204"/>
+    <w:charset w:val="00"/>
+    <w:family w:val="swiss"/>
+    <w:pitch w:val="variable"/>
+    <w:sig w:usb0="E4002EFF" w:usb1="C200247B" w:usb2="00000009" w:usb3="00000000" w:csb0="000001FF" w:csb1="00000000"/>
+  </w:font>
+</w:fonts>
+</file>
+
+<file path=word/glossary/settings.xml><?xml version="1.0" encoding="utf-8"?>
+<w:settings xmlns:mc="http://schemas.openxmlformats.org/markup-compatibility/2006" xmlns:o="urn:schemas-microsoft-com:office:office" xmlns:r="http://schemas.openxmlformats.org/officeDocument/2006/relationships" xmlns:m="http://schemas.openxmlformats.org/officeDocument/2006/math" xmlns:v="urn:schemas-microsoft-com:vml" xmlns:w10="urn:schemas-microsoft-com:office:word" xmlns:w="http://schemas.openxmlformats.org/wordprocessingml/2006/main" xmlns:w14="http://schemas.microsoft.com/office/word/2010/wordml" xmlns:w15="http://schemas.microsoft.com/office/word/2012/wordml" xmlns:w16cex="http://schemas.microsoft.com/office/word/2018/wordml/cex" xmlns:w16cid="http://schemas.microsoft.com/office/word/2016/wordml/cid" xmlns:w16="http://schemas.microsoft.com/office/word/2018/wordml" xmlns:w16sdtdh="http://schemas.microsoft.com/office/word/2020/wordml/sdtdatahash" xmlns:w16se="http://schemas.microsoft.com/office/word/2015/wordml/symex" xmlns:sl="http://schemas.openxmlformats.org/schemaLibrary/2006/main" mc:Ignorable="w14 w15 w16se w16cid w16 w16cex w16sdtdh">
+  <w:view w:val="normal"/>
+  <w:defaultTabStop w:val="720"/>
+  <w:characterSpacingControl w:val="doNotCompress"/>
+  <w:compat>
+    <w:useFELayout/>
+    <w:compatSetting w:name="compatibilityMode" w:uri="http://schemas.microsoft.com/office/word" w:val="15"/>
+    <w:compatSetting w:name="overrideTableStyleFontSizeAndJustification" w:uri="http://schemas.microsoft.com/office/word" w:val="1"/>
+    <w:compatSetting w:name="enableOpenTypeFeatures" w:uri="http://schemas.microsoft.com/office/word" w:val="1"/>
+    <w:compatSetting w:name="doNotFlipMirrorIndents" w:uri="http://schemas.microsoft.com/office/word" w:val="1"/>
+    <w:compatSetting w:name="differentiateMultirowTableHeaders" w:uri="http://schemas.microsoft.com/office/word" w:val="1"/>
+    <w:compatSetting w:name="useWord2013TrackBottomHyphenation" w:uri="http://schemas.microsoft.com/office/word" w:val="0"/>
+  </w:compat>
+  <w:rsids>
+    <w:rsidRoot w:val="00062E92"/>
+    <w:rsid w:val="00062E92"/>
+    <w:rsid w:val="00132FC3"/>
+    <w:rsid w:val="00136E4D"/>
+    <w:rsid w:val="00233BE2"/>
+    <w:rsid w:val="00244DB0"/>
+    <w:rsid w:val="0028432B"/>
+    <w:rsid w:val="00344AB4"/>
+    <w:rsid w:val="003C3CA0"/>
+    <w:rsid w:val="003F004A"/>
+    <w:rsid w:val="004154E2"/>
+    <w:rsid w:val="00457152"/>
+    <w:rsid w:val="00457C59"/>
+    <w:rsid w:val="004856CE"/>
+    <w:rsid w:val="005130A5"/>
+    <w:rsid w:val="005939C1"/>
+    <w:rsid w:val="00604E0B"/>
+    <w:rsid w:val="006F4F86"/>
+    <w:rsid w:val="007471F6"/>
+    <w:rsid w:val="0077754A"/>
+    <w:rsid w:val="007B3C30"/>
+    <w:rsid w:val="008A3D57"/>
+    <w:rsid w:val="00B02FE3"/>
+    <w:rsid w:val="00B1515C"/>
+    <w:rsid w:val="00B82207"/>
+    <w:rsid w:val="00B94F4E"/>
+    <w:rsid w:val="00BA1D83"/>
+    <w:rsid w:val="00C64384"/>
+    <w:rsid w:val="00C90AFC"/>
+    <w:rsid w:val="00CE4BD2"/>
+    <w:rsid w:val="00D0218E"/>
+    <w:rsid w:val="00D10547"/>
+    <w:rsid w:val="00D259F7"/>
+    <w:rsid w:val="00E02906"/>
+    <w:rsid w:val="00E16202"/>
+    <w:rsid w:val="00E43885"/>
+    <w:rsid w:val="00F2788B"/>
+    <w:rsid w:val="00F4106C"/>
+    <w:rsid w:val="00FA1684"/>
+  </w:rsids>
+  <m:mathPr>
+    <m:mathFont m:val="Cambria Math"/>
+    <m:brkBin m:val="before"/>
+    <m:brkBinSub m:val="--"/>
+    <m:smallFrac m:val="0"/>
+    <m:dispDef/>
+    <m:lMargin m:val="0"/>
+    <m:rMargin m:val="0"/>
+    <m:defJc m:val="centerGroup"/>
+    <m:wrapIndent m:val="1440"/>
+    <m:intLim m:val="subSup"/>
+    <m:naryLim m:val="undOvr"/>
+  </m:mathPr>
+  <w:themeFontLang w:val="en-MY"/>
+  <w:clrSchemeMapping w:bg1="light1" w:t1="dark1" w:bg2="light2" w:t2="dark2" w:accent1="accent1" w:accent2="accent2" w:accent3="accent3" w:accent4="accent4" w:accent5="accent5" w:accent6="accent6" w:hyperlink="hyperlink" w:followedHyperlink="followedHyperlink"/>
+  <w:decimalSymbol w:val="."/>
+  <w:listSeparator w:val=","/>
+  <w15:chartTrackingRefBased/>
+</w:settings>
+</file>
+
+<file path=word/glossary/styles.xml><?xml version="1.0" encoding="utf-8"?>
+<w:styles xmlns:mc="http://schemas.openxmlformats.org/markup-compatibility/2006" xmlns:r="http://schemas.openxmlformats.org/officeDocument/2006/relationships" xmlns:w="http://schemas.openxmlformats.org/wordprocessingml/2006/main" xmlns:w14="http://schemas.microsoft.com/office/word/2010/wordml" xmlns:w15="http://schemas.microsoft.com/office/word/2012/wordml" xmlns:w16cex="http://schemas.microsoft.com/office/word/2018/wordml/cex" xmlns:w16cid="http://schemas.microsoft.com/office/word/2016/wordml/cid" xmlns:w16="http://schemas.microsoft.com/office/word/2018/wordml" xmlns:w16sdtdh="http://schemas.microsoft.com/office/word/2020/wordml/sdtdatahash" xmlns:w16se="http://schemas.microsoft.com/office/word/2015/wordml/symex" mc:Ignorable="w14 w15 w16se w16cid w16 w16cex w16sdtdh">
+  <w:docDefaults>
+    <w:rPrDefault>
+      <w:rPr>
+        <w:rFonts w:asciiTheme="minorHAnsi" w:eastAsiaTheme="minorEastAsia" w:hAnsiTheme="minorHAnsi" w:cstheme="minorBidi"/>
+        <w:kern w:val="2"/>
+        <w:sz w:val="22"/>
+        <w:szCs w:val="22"/>
+        <w:lang w:val="en-MY" w:eastAsia="en-MY" w:bidi="ar-SA"/>
+        <w14:ligatures w14:val="standardContextual"/>
+      </w:rPr>
+    </w:rPrDefault>
+    <w:pPrDefault>
+      <w:pPr>
+        <w:spacing w:after="160" w:line="259" w:lineRule="auto"/>
+      </w:pPr>
+    </w:pPrDefault>
   </w:docDefaults>
   <w:latentStyles w:defLockedState="0" w:defUIPriority="99" w:defSemiHidden="0" w:defUnhideWhenUsed="0" w:defQFormat="0" w:count="376">
     <w:lsdException w:name="Normal" w:uiPriority="0" w:qFormat="1"/>
@@ -455,7 +2963,153 @@
     <w:semiHidden/>
     <w:unhideWhenUsed/>
   </w:style>
+  <w:style w:type="character" w:styleId="PlaceholderText">
+    <w:name w:val="Placeholder Text"/>
+    <w:basedOn w:val="DefaultParagraphFont"/>
+    <w:uiPriority w:val="99"/>
+    <w:semiHidden/>
+    <w:rsid w:val="00C90AFC"/>
+    <w:rPr>
+      <w:color w:val="808080"/>
+    </w:rPr>
+  </w:style>
+  <w:style w:type="paragraph" w:customStyle="1" w:styleId="580EDB695E154499811EB65FB1255BA6">
+    <w:name w:val="580EDB695E154499811EB65FB1255BA6"/>
+    <w:rsid w:val="00062E92"/>
+  </w:style>
+  <w:style w:type="paragraph" w:customStyle="1" w:styleId="A18A8C78E51642AEA1D6166193B48584">
+    <w:name w:val="A18A8C78E51642AEA1D6166193B48584"/>
+    <w:rsid w:val="00062E92"/>
+  </w:style>
+  <w:style w:type="paragraph" w:customStyle="1" w:styleId="343180AEA56843B9A8D715A77AAC9AD7">
+    <w:name w:val="343180AEA56843B9A8D715A77AAC9AD7"/>
+    <w:rsid w:val="00244DB0"/>
+  </w:style>
+  <w:style w:type="paragraph" w:customStyle="1" w:styleId="07C2A30A2F074DF6BBF04F5EDD6F4F95">
+    <w:name w:val="07C2A30A2F074DF6BBF04F5EDD6F4F95"/>
+    <w:rsid w:val="00132FC3"/>
+  </w:style>
+  <w:style w:type="paragraph" w:customStyle="1" w:styleId="EB6AC0051449436282278A4669D66303">
+    <w:name w:val="EB6AC0051449436282278A4669D66303"/>
+    <w:rsid w:val="00132FC3"/>
+  </w:style>
+  <w:style w:type="paragraph" w:customStyle="1" w:styleId="27DDD6D2A87D43AA8ED3D034CA4BED09">
+    <w:name w:val="27DDD6D2A87D43AA8ED3D034CA4BED09"/>
+    <w:rsid w:val="00132FC3"/>
+  </w:style>
+  <w:style w:type="paragraph" w:customStyle="1" w:styleId="D2BE807A4AC04F70A4BA5C47B134EBF6">
+    <w:name w:val="D2BE807A4AC04F70A4BA5C47B134EBF6"/>
+    <w:rsid w:val="00132FC3"/>
+  </w:style>
+  <w:style w:type="paragraph" w:customStyle="1" w:styleId="09D552BBB2F84093A553FD11D5AC6FC4">
+    <w:name w:val="09D552BBB2F84093A553FD11D5AC6FC4"/>
+    <w:rsid w:val="00E43885"/>
+  </w:style>
+  <w:style w:type="paragraph" w:customStyle="1" w:styleId="A172D23DF8314D5CA7A615F80ADAD489">
+    <w:name w:val="A172D23DF8314D5CA7A615F80ADAD489"/>
+    <w:rsid w:val="00E43885"/>
+  </w:style>
+  <w:style w:type="paragraph" w:customStyle="1" w:styleId="5516CA5EEFB74A958C92958F20988BB2">
+    <w:name w:val="5516CA5EEFB74A958C92958F20988BB2"/>
+    <w:rsid w:val="00344AB4"/>
+  </w:style>
+  <w:style w:type="paragraph" w:customStyle="1" w:styleId="CA1E61607B7B4E9B8C4E9B7B96074CCF">
+    <w:name w:val="CA1E61607B7B4E9B8C4E9B7B96074CCF"/>
+    <w:rsid w:val="00233BE2"/>
+  </w:style>
+  <w:style w:type="paragraph" w:customStyle="1" w:styleId="385E15D099434F30855C398337938D06">
+    <w:name w:val="385E15D099434F30855C398337938D06"/>
+    <w:rsid w:val="00233BE2"/>
+  </w:style>
+  <w:style w:type="paragraph" w:customStyle="1" w:styleId="591B8BC2A753440BA295A93B9E005FC3">
+    <w:name w:val="591B8BC2A753440BA295A93B9E005FC3"/>
+    <w:rsid w:val="00C90AFC"/>
+    <w:pPr>
+      <w:spacing w:after="0" w:line="240" w:lineRule="auto"/>
+    </w:pPr>
+    <w:rPr>
+      <w:rFonts w:eastAsiaTheme="minorHAnsi"/>
+      <w:sz w:val="24"/>
+      <w:szCs w:val="24"/>
+      <w:lang w:eastAsia="en-US"/>
+    </w:rPr>
+  </w:style>
+  <w:style w:type="paragraph" w:customStyle="1" w:styleId="4C6C085008A04B06840FD5A86D915F6B">
+    <w:name w:val="4C6C085008A04B06840FD5A86D915F6B"/>
+    <w:rsid w:val="00C90AFC"/>
+    <w:pPr>
+      <w:tabs>
+        <w:tab w:val="center" w:pos="4513"/>
+        <w:tab w:val="right" w:pos="9026"/>
+      </w:tabs>
+      <w:spacing w:after="0" w:line="240" w:lineRule="auto"/>
+    </w:pPr>
+    <w:rPr>
+      <w:rFonts w:eastAsiaTheme="minorHAnsi"/>
+      <w:sz w:val="24"/>
+      <w:szCs w:val="24"/>
+      <w:lang w:eastAsia="en-US"/>
+    </w:rPr>
+  </w:style>
+  <w:style w:type="paragraph" w:customStyle="1" w:styleId="7D4A9C520BD641409467BC1FD34C70631">
+    <w:name w:val="7D4A9C520BD641409467BC1FD34C70631"/>
+    <w:rsid w:val="00C90AFC"/>
+    <w:pPr>
+      <w:tabs>
+        <w:tab w:val="center" w:pos="4513"/>
+        <w:tab w:val="right" w:pos="9026"/>
+      </w:tabs>
+      <w:spacing w:after="0" w:line="240" w:lineRule="auto"/>
+    </w:pPr>
+    <w:rPr>
+      <w:rFonts w:eastAsiaTheme="minorHAnsi"/>
+      <w:sz w:val="24"/>
+      <w:szCs w:val="24"/>
+      <w:lang w:eastAsia="en-US"/>
+    </w:rPr>
+  </w:style>
+  <w:style w:type="paragraph" w:customStyle="1" w:styleId="F8E9EC07343140F18EE08E90E6F0C4B31">
+    <w:name w:val="F8E9EC07343140F18EE08E90E6F0C4B31"/>
+    <w:rsid w:val="00C90AFC"/>
+    <w:pPr>
+      <w:tabs>
+        <w:tab w:val="center" w:pos="4513"/>
+        <w:tab w:val="right" w:pos="9026"/>
+      </w:tabs>
+      <w:spacing w:after="0" w:line="240" w:lineRule="auto"/>
+    </w:pPr>
+    <w:rPr>
+      <w:rFonts w:eastAsiaTheme="minorHAnsi"/>
+      <w:sz w:val="24"/>
+      <w:szCs w:val="24"/>
+      <w:lang w:eastAsia="en-US"/>
+    </w:rPr>
+  </w:style>
+  <w:style w:type="paragraph" w:customStyle="1" w:styleId="75D84637F2A94E81808DD1BD58BF29A81">
+    <w:name w:val="75D84637F2A94E81808DD1BD58BF29A81"/>
+    <w:rsid w:val="00C90AFC"/>
+    <w:pPr>
+      <w:tabs>
+        <w:tab w:val="center" w:pos="4513"/>
+        <w:tab w:val="right" w:pos="9026"/>
+      </w:tabs>
+      <w:spacing w:after="0" w:line="240" w:lineRule="auto"/>
+    </w:pPr>
+    <w:rPr>
+      <w:rFonts w:eastAsiaTheme="minorHAnsi"/>
+      <w:sz w:val="24"/>
+      <w:szCs w:val="24"/>
+      <w:lang w:eastAsia="en-US"/>
+    </w:rPr>
+  </w:style>
 </w:styles>
+</file>
+
+<file path=word/glossary/webSettings.xml><?xml version="1.0" encoding="utf-8"?>
+<w:webSettings xmlns:mc="http://schemas.openxmlformats.org/markup-compatibility/2006" xmlns:r="http://schemas.openxmlformats.org/officeDocument/2006/relationships" xmlns:w="http://schemas.openxmlformats.org/wordprocessingml/2006/main" xmlns:w14="http://schemas.microsoft.com/office/word/2010/wordml" xmlns:w15="http://schemas.microsoft.com/office/word/2012/wordml" xmlns:w16cex="http://schemas.microsoft.com/office/word/2018/wordml/cex" xmlns:w16cid="http://schemas.microsoft.com/office/word/2016/wordml/cid" xmlns:w16="http://schemas.microsoft.com/office/word/2018/wordml" xmlns:w16sdtdh="http://schemas.microsoft.com/office/word/2020/wordml/sdtdatahash" xmlns:w16se="http://schemas.microsoft.com/office/word/2015/wordml/symex" mc:Ignorable="w14 w15 w16se w16cid w16 w16cex w16sdtdh">
+  <w:optimizeForBrowser/>
+  <w:allowPNG/>
+</w:webSettings>
 </file>
 
 <file path=word/theme/theme1.xml><?xml version="1.0" encoding="utf-8"?>

</xml_diff>